<commit_message>
Referencing within the document to the document with a GitHub link
</commit_message>
<xml_diff>
--- a/Securing Service Bus REST services using OAuth2.docx
+++ b/Securing Service Bus REST services using OAuth2.docx
@@ -1936,7 +1936,15 @@
         <w:t xml:space="preserve">This manual described how you can secure Service Bus REST services with OAuth2 </w:t>
       </w:r>
       <w:r>
-        <w:t xml:space="preserve">and configure role based authorization </w:t>
+        <w:t xml:space="preserve">and configure </w:t>
+      </w:r>
+      <w:proofErr w:type="gramStart"/>
+      <w:r>
+        <w:t>role based</w:t>
+      </w:r>
+      <w:proofErr w:type="gramEnd"/>
+      <w:r>
+        <w:t xml:space="preserve"> authorization </w:t>
       </w:r>
       <w:r>
         <w:t>without having to install/license additional products</w:t>
@@ -1951,7 +1959,15 @@
         <w:t>Oracle Entitlements Server, Oracle Access Manager).</w:t>
       </w:r>
       <w:r>
-        <w:t xml:space="preserve"> Of course this solution does not provide all the features of the mentioned products but if you do not need them, this might be a viable alternative.</w:t>
+        <w:t xml:space="preserve"> </w:t>
+      </w:r>
+      <w:proofErr w:type="gramStart"/>
+      <w:r>
+        <w:t>Of course</w:t>
+      </w:r>
+      <w:proofErr w:type="gramEnd"/>
+      <w:r>
+        <w:t xml:space="preserve"> this solution does not provide all the features of the mentioned products but if you do not need them, this might be a viable alternative.</w:t>
       </w:r>
     </w:p>
     <w:p>
@@ -1971,11 +1987,24 @@
       </w:hyperlink>
     </w:p>
     <w:p>
+      <w:pPr>
+        <w:rPr>
+          <w:rStyle w:val="Hyperlink"/>
+        </w:rPr>
+      </w:pPr>
       <w:r>
         <w:t xml:space="preserve">The </w:t>
       </w:r>
       <w:r>
-        <w:t xml:space="preserve">required deployables mentioned in this manual </w:t>
+        <w:t xml:space="preserve">required </w:t>
+      </w:r>
+      <w:proofErr w:type="spellStart"/>
+      <w:r>
+        <w:t>deployables</w:t>
+      </w:r>
+      <w:proofErr w:type="spellEnd"/>
+      <w:r>
+        <w:t xml:space="preserve"> mentioned in this manual </w:t>
       </w:r>
       <w:r>
         <w:t xml:space="preserve">can be downloaded at: </w:t>
@@ -1991,7 +2020,49 @@
     </w:p>
     <w:p>
       <w:r>
-        <w:t>This is a JDeveloper 12.2.1.3 application. Just do recursive search/replace in files (Notepad++ or JDev can do this) of 12.2.1.3 with a previous version if you require a jpr/jws for a 12.2.1 version older than 12.2.1.3. For ease of use, also jars, wars, zips have been committed which can be used as-is (no build process required</w:t>
+        <w:t>An up to date version of this document can be found here:</w:t>
+      </w:r>
+      <w:r>
+        <w:t xml:space="preserve"> </w:t>
+      </w:r>
+      <w:hyperlink r:id="rId8" w:history="1">
+        <w:r>
+          <w:rPr>
+            <w:rStyle w:val="Hyperlink"/>
+          </w:rPr>
+          <w:t>https://github.com/MaartenSmeets/oauth2/blob/master/Securing%20Service%20Bus%20REST%20services%20using%20OAuth2.docx</w:t>
+        </w:r>
+      </w:hyperlink>
+    </w:p>
+    <w:p>
+      <w:bookmarkStart w:id="1" w:name="_GoBack"/>
+      <w:bookmarkEnd w:id="1"/>
+      <w:r>
+        <w:t xml:space="preserve">This is a JDeveloper 12.2.1.3 application. Just do recursive search/replace in files (Notepad++ or </w:t>
+      </w:r>
+      <w:proofErr w:type="spellStart"/>
+      <w:r>
+        <w:t>JDev</w:t>
+      </w:r>
+      <w:proofErr w:type="spellEnd"/>
+      <w:r>
+        <w:t xml:space="preserve"> can do this) of 12.2.1.3 with a previous version if you require a </w:t>
+      </w:r>
+      <w:proofErr w:type="spellStart"/>
+      <w:r>
+        <w:t>jpr</w:t>
+      </w:r>
+      <w:proofErr w:type="spellEnd"/>
+      <w:r>
+        <w:t>/</w:t>
+      </w:r>
+      <w:proofErr w:type="spellStart"/>
+      <w:r>
+        <w:t>jws</w:t>
+      </w:r>
+      <w:proofErr w:type="spellEnd"/>
+      <w:r>
+        <w:t xml:space="preserve"> for a 12.2.1 version older than 12.2.1.3. For ease of use, also jars, wars, zips have been committed which can be used as-is (no build process required</w:t>
       </w:r>
       <w:r>
         <w:t xml:space="preserve"> if the default configuration is sufficient</w:t>
@@ -2004,21 +2075,21 @@
       <w:pPr>
         <w:pStyle w:val="Heading2"/>
       </w:pPr>
-      <w:bookmarkStart w:id="1" w:name="_Toc528332651"/>
+      <w:bookmarkStart w:id="2" w:name="_Toc528332651"/>
       <w:r>
         <w:t>Deploy the token service</w:t>
       </w:r>
-      <w:bookmarkEnd w:id="1"/>
+      <w:bookmarkEnd w:id="2"/>
     </w:p>
     <w:p>
       <w:pPr>
         <w:pStyle w:val="Heading3"/>
       </w:pPr>
-      <w:bookmarkStart w:id="2" w:name="_Toc528332652"/>
+      <w:bookmarkStart w:id="3" w:name="_Toc528332652"/>
       <w:r>
         <w:t>Create a group and user</w:t>
       </w:r>
-      <w:bookmarkEnd w:id="2"/>
+      <w:bookmarkEnd w:id="3"/>
     </w:p>
     <w:p>
       <w:r>
@@ -2027,12 +2098,36 @@
     </w:p>
     <w:p>
       <w:r>
-        <w:t xml:space="preserve">Create a group tokenusers and put a user in this group. This user is allowed to obtain tokens. </w:t>
-      </w:r>
-    </w:p>
-    <w:p>
-      <w:r>
-        <w:t>Security Realms, myrealm, Users and Groups, Groups, New</w:t>
+        <w:t xml:space="preserve">Create a group </w:t>
+      </w:r>
+      <w:proofErr w:type="spellStart"/>
+      <w:r>
+        <w:t>tokenusers</w:t>
+      </w:r>
+      <w:proofErr w:type="spellEnd"/>
+      <w:r>
+        <w:t xml:space="preserve"> and put a user in this group. This user </w:t>
+      </w:r>
+      <w:proofErr w:type="gramStart"/>
+      <w:r>
+        <w:t>is allowed to</w:t>
+      </w:r>
+      <w:proofErr w:type="gramEnd"/>
+      <w:r>
+        <w:t xml:space="preserve"> obtain tokens. </w:t>
+      </w:r>
+    </w:p>
+    <w:p>
+      <w:r>
+        <w:t xml:space="preserve">Security Realms, </w:t>
+      </w:r>
+      <w:proofErr w:type="spellStart"/>
+      <w:r>
+        <w:t>myrealm</w:t>
+      </w:r>
+      <w:proofErr w:type="spellEnd"/>
+      <w:r>
+        <w:t>, Users and Groups, Groups, New</w:t>
       </w:r>
     </w:p>
     <w:p>
@@ -2040,64 +2135,12 @@
         <w:rPr>
           <w:noProof/>
         </w:rPr>
+        <w:lastRenderedPageBreak/>
         <w:drawing>
           <wp:inline distT="0" distB="0" distL="0" distR="0" wp14:anchorId="6E56F841" wp14:editId="02220574">
             <wp:extent cx="5731510" cy="3864610"/>
             <wp:effectExtent l="0" t="0" r="2540" b="2540"/>
             <wp:docPr id="1" name="Picture 1"/>
-            <wp:cNvGraphicFramePr>
-              <a:graphicFrameLocks xmlns:a="http://schemas.openxmlformats.org/drawingml/2006/main" noChangeAspect="1"/>
-            </wp:cNvGraphicFramePr>
-            <a:graphic xmlns:a="http://schemas.openxmlformats.org/drawingml/2006/main">
-              <a:graphicData uri="http://schemas.openxmlformats.org/drawingml/2006/picture">
-                <pic:pic xmlns:pic="http://schemas.openxmlformats.org/drawingml/2006/picture">
-                  <pic:nvPicPr>
-                    <pic:cNvPr id="1" name=""/>
-                    <pic:cNvPicPr/>
-                  </pic:nvPicPr>
-                  <pic:blipFill>
-                    <a:blip r:embed="rId8"/>
-                    <a:stretch>
-                      <a:fillRect/>
-                    </a:stretch>
-                  </pic:blipFill>
-                  <pic:spPr>
-                    <a:xfrm>
-                      <a:off x="0" y="0"/>
-                      <a:ext cx="5731510" cy="3864610"/>
-                    </a:xfrm>
-                    <a:prstGeom prst="rect">
-                      <a:avLst/>
-                    </a:prstGeom>
-                  </pic:spPr>
-                </pic:pic>
-              </a:graphicData>
-            </a:graphic>
-          </wp:inline>
-        </w:drawing>
-      </w:r>
-    </w:p>
-    <w:p>
-      <w:r>
-        <w:t>Create a new user</w:t>
-      </w:r>
-    </w:p>
-    <w:p>
-      <w:r>
-        <w:lastRenderedPageBreak/>
-        <w:t>Security Realms, myrealm, Users and Groups, Users, New</w:t>
-      </w:r>
-    </w:p>
-    <w:p>
-      <w:r>
-        <w:rPr>
-          <w:noProof/>
-        </w:rPr>
-        <w:drawing>
-          <wp:inline distT="0" distB="0" distL="0" distR="0" wp14:anchorId="3A50EF10" wp14:editId="2A05E1DC">
-            <wp:extent cx="5731510" cy="5205095"/>
-            <wp:effectExtent l="0" t="0" r="2540" b="0"/>
-            <wp:docPr id="2" name="Picture 2"/>
             <wp:cNvGraphicFramePr>
               <a:graphicFrameLocks xmlns:a="http://schemas.openxmlformats.org/drawingml/2006/main" noChangeAspect="1"/>
             </wp:cNvGraphicFramePr>
@@ -2117,7 +2160,7 @@
                   <pic:spPr>
                     <a:xfrm>
                       <a:off x="0" y="0"/>
-                      <a:ext cx="5731510" cy="5205095"/>
+                      <a:ext cx="5731510" cy="3864610"/>
                     </a:xfrm>
                     <a:prstGeom prst="rect">
                       <a:avLst/>
@@ -2132,7 +2175,20 @@
     </w:p>
     <w:p>
       <w:r>
-        <w:t>Open the user and add it to the tokenusers group</w:t>
+        <w:t>Create a new user</w:t>
+      </w:r>
+    </w:p>
+    <w:p>
+      <w:r>
+        <w:t xml:space="preserve">Security Realms, </w:t>
+      </w:r>
+      <w:proofErr w:type="spellStart"/>
+      <w:r>
+        <w:t>myrealm</w:t>
+      </w:r>
+      <w:proofErr w:type="spellEnd"/>
+      <w:r>
+        <w:t>, Users and Groups, Users, New</w:t>
       </w:r>
     </w:p>
     <w:p>
@@ -2142,10 +2198,10 @@
         </w:rPr>
         <w:lastRenderedPageBreak/>
         <w:drawing>
-          <wp:inline distT="0" distB="0" distL="0" distR="0" wp14:anchorId="345B41DF" wp14:editId="44185061">
-            <wp:extent cx="5731510" cy="3768090"/>
-            <wp:effectExtent l="0" t="0" r="2540" b="3810"/>
-            <wp:docPr id="3" name="Picture 3"/>
+          <wp:inline distT="0" distB="0" distL="0" distR="0" wp14:anchorId="3A50EF10" wp14:editId="2A05E1DC">
+            <wp:extent cx="5731510" cy="5205095"/>
+            <wp:effectExtent l="0" t="0" r="2540" b="0"/>
+            <wp:docPr id="2" name="Picture 2"/>
             <wp:cNvGraphicFramePr>
               <a:graphicFrameLocks xmlns:a="http://schemas.openxmlformats.org/drawingml/2006/main" noChangeAspect="1"/>
             </wp:cNvGraphicFramePr>
@@ -2165,7 +2221,7 @@
                   <pic:spPr>
                     <a:xfrm>
                       <a:off x="0" y="0"/>
-                      <a:ext cx="5731510" cy="3768090"/>
+                      <a:ext cx="5731510" cy="5205095"/>
                     </a:xfrm>
                     <a:prstGeom prst="rect">
                       <a:avLst/>
@@ -2179,23 +2235,16 @@
       </w:r>
     </w:p>
     <w:p>
-      <w:pPr>
-        <w:pStyle w:val="Heading3"/>
-      </w:pPr>
-      <w:bookmarkStart w:id="3" w:name="_Toc528332653"/>
-      <w:r>
-        <w:t>Create a stripe, keystore, keypair</w:t>
-      </w:r>
-      <w:bookmarkEnd w:id="3"/>
-    </w:p>
-    <w:p>
-      <w:r>
-        <w:t xml:space="preserve">Next create a keypair in the owsm/keystore called oauth2keypair. </w:t>
-      </w:r>
-    </w:p>
-    <w:p>
-      <w:r>
-        <w:t>Login into the EM Fusion Middleware Control</w:t>
+      <w:r>
+        <w:t xml:space="preserve">Open the user and add it to the </w:t>
+      </w:r>
+      <w:proofErr w:type="spellStart"/>
+      <w:r>
+        <w:t>tokenusers</w:t>
+      </w:r>
+      <w:proofErr w:type="spellEnd"/>
+      <w:r>
+        <w:t xml:space="preserve"> group</w:t>
       </w:r>
     </w:p>
     <w:p>
@@ -2205,10 +2254,10 @@
         </w:rPr>
         <w:lastRenderedPageBreak/>
         <w:drawing>
-          <wp:inline distT="0" distB="0" distL="0" distR="0" wp14:anchorId="55F30AB9" wp14:editId="6084EB80">
-            <wp:extent cx="5494496" cy="7780694"/>
-            <wp:effectExtent l="0" t="0" r="0" b="0"/>
-            <wp:docPr id="4" name="Picture 4"/>
+          <wp:inline distT="0" distB="0" distL="0" distR="0" wp14:anchorId="345B41DF" wp14:editId="44185061">
+            <wp:extent cx="5731510" cy="3768090"/>
+            <wp:effectExtent l="0" t="0" r="2540" b="3810"/>
+            <wp:docPr id="3" name="Picture 3"/>
             <wp:cNvGraphicFramePr>
               <a:graphicFrameLocks xmlns:a="http://schemas.openxmlformats.org/drawingml/2006/main" noChangeAspect="1"/>
             </wp:cNvGraphicFramePr>
@@ -2228,7 +2277,7 @@
                   <pic:spPr>
                     <a:xfrm>
                       <a:off x="0" y="0"/>
-                      <a:ext cx="5494496" cy="7780694"/>
+                      <a:ext cx="5731510" cy="3768090"/>
                     </a:xfrm>
                     <a:prstGeom prst="rect">
                       <a:avLst/>
@@ -2242,8 +2291,39 @@
       </w:r>
     </w:p>
     <w:p>
-      <w:r>
-        <w:t>Create a stripe owsm if it is not already there</w:t>
+      <w:pPr>
+        <w:pStyle w:val="Heading3"/>
+      </w:pPr>
+      <w:bookmarkStart w:id="4" w:name="_Toc528332653"/>
+      <w:r>
+        <w:t>Create a stripe, keystore, keypair</w:t>
+      </w:r>
+      <w:bookmarkEnd w:id="4"/>
+    </w:p>
+    <w:p>
+      <w:r>
+        <w:t xml:space="preserve">Next create a keypair in the </w:t>
+      </w:r>
+      <w:proofErr w:type="spellStart"/>
+      <w:r>
+        <w:t>owsm</w:t>
+      </w:r>
+      <w:proofErr w:type="spellEnd"/>
+      <w:r>
+        <w:t>/</w:t>
+      </w:r>
+      <w:proofErr w:type="spellStart"/>
+      <w:r>
+        <w:t>keystore</w:t>
+      </w:r>
+      <w:proofErr w:type="spellEnd"/>
+      <w:r>
+        <w:t xml:space="preserve"> called oauth2keypair. </w:t>
+      </w:r>
+    </w:p>
+    <w:p>
+      <w:r>
+        <w:t>Login into the EM Fusion Middleware Control</w:t>
       </w:r>
     </w:p>
     <w:p>
@@ -2253,10 +2333,10 @@
         </w:rPr>
         <w:lastRenderedPageBreak/>
         <w:drawing>
-          <wp:inline distT="0" distB="0" distL="0" distR="0" wp14:anchorId="0F3E5824" wp14:editId="65D5A60F">
-            <wp:extent cx="5731510" cy="2795270"/>
-            <wp:effectExtent l="0" t="0" r="2540" b="5080"/>
-            <wp:docPr id="5" name="Picture 5"/>
+          <wp:inline distT="0" distB="0" distL="0" distR="0" wp14:anchorId="55F30AB9" wp14:editId="6084EB80">
+            <wp:extent cx="5494496" cy="7780694"/>
+            <wp:effectExtent l="0" t="0" r="0" b="0"/>
+            <wp:docPr id="4" name="Picture 4"/>
             <wp:cNvGraphicFramePr>
               <a:graphicFrameLocks xmlns:a="http://schemas.openxmlformats.org/drawingml/2006/main" noChangeAspect="1"/>
             </wp:cNvGraphicFramePr>
@@ -2276,7 +2356,7 @@
                   <pic:spPr>
                     <a:xfrm>
                       <a:off x="0" y="0"/>
-                      <a:ext cx="5731510" cy="2795270"/>
+                      <a:ext cx="5494496" cy="7780694"/>
                     </a:xfrm>
                     <a:prstGeom prst="rect">
                       <a:avLst/>
@@ -2291,7 +2371,15 @@
     </w:p>
     <w:p>
       <w:r>
-        <w:t>Open the stripe and create a new keystore called keystore</w:t>
+        <w:t xml:space="preserve">Create a stripe </w:t>
+      </w:r>
+      <w:proofErr w:type="spellStart"/>
+      <w:r>
+        <w:t>owsm</w:t>
+      </w:r>
+      <w:proofErr w:type="spellEnd"/>
+      <w:r>
+        <w:t xml:space="preserve"> if it is not already there</w:t>
       </w:r>
     </w:p>
     <w:p>
@@ -2299,11 +2387,12 @@
         <w:rPr>
           <w:noProof/>
         </w:rPr>
+        <w:lastRenderedPageBreak/>
         <w:drawing>
-          <wp:inline distT="0" distB="0" distL="0" distR="0" wp14:anchorId="733EF968" wp14:editId="0D973DDB">
-            <wp:extent cx="4168501" cy="4252328"/>
-            <wp:effectExtent l="0" t="0" r="3810" b="0"/>
-            <wp:docPr id="6" name="Picture 6"/>
+          <wp:inline distT="0" distB="0" distL="0" distR="0" wp14:anchorId="0F3E5824" wp14:editId="65D5A60F">
+            <wp:extent cx="5731510" cy="2795270"/>
+            <wp:effectExtent l="0" t="0" r="2540" b="5080"/>
+            <wp:docPr id="5" name="Picture 5"/>
             <wp:cNvGraphicFramePr>
               <a:graphicFrameLocks xmlns:a="http://schemas.openxmlformats.org/drawingml/2006/main" noChangeAspect="1"/>
             </wp:cNvGraphicFramePr>
@@ -2323,7 +2412,7 @@
                   <pic:spPr>
                     <a:xfrm>
                       <a:off x="0" y="0"/>
-                      <a:ext cx="4168501" cy="4252328"/>
+                      <a:ext cx="5731510" cy="2795270"/>
                     </a:xfrm>
                     <a:prstGeom prst="rect">
                       <a:avLst/>
@@ -2338,23 +2427,32 @@
     </w:p>
     <w:p>
       <w:r>
-        <w:t>This keystore needs to be policy based</w:t>
-      </w:r>
-      <w:r>
-        <w:t xml:space="preserve"> since OWSM, and thus OWSM policies, do not support password based KSS keystores.</w:t>
-      </w:r>
+        <w:t xml:space="preserve">Open the stripe and create a new </w:t>
+      </w:r>
+      <w:proofErr w:type="spellStart"/>
+      <w:r>
+        <w:t>keystore</w:t>
+      </w:r>
+      <w:proofErr w:type="spellEnd"/>
+      <w:r>
+        <w:t xml:space="preserve"> called </w:t>
+      </w:r>
+      <w:proofErr w:type="spellStart"/>
+      <w:r>
+        <w:t>keystore</w:t>
+      </w:r>
+      <w:proofErr w:type="spellEnd"/>
     </w:p>
     <w:p>
       <w:r>
         <w:rPr>
           <w:noProof/>
         </w:rPr>
-        <w:lastRenderedPageBreak/>
         <w:drawing>
-          <wp:inline distT="0" distB="0" distL="0" distR="0" wp14:anchorId="6588767E" wp14:editId="4E1F9C71">
-            <wp:extent cx="5731510" cy="4072255"/>
-            <wp:effectExtent l="0" t="0" r="2540" b="4445"/>
-            <wp:docPr id="7" name="Picture 7"/>
+          <wp:inline distT="0" distB="0" distL="0" distR="0" wp14:anchorId="733EF968" wp14:editId="0D973DDB">
+            <wp:extent cx="4168501" cy="4252328"/>
+            <wp:effectExtent l="0" t="0" r="3810" b="0"/>
+            <wp:docPr id="6" name="Picture 6"/>
             <wp:cNvGraphicFramePr>
               <a:graphicFrameLocks xmlns:a="http://schemas.openxmlformats.org/drawingml/2006/main" noChangeAspect="1"/>
             </wp:cNvGraphicFramePr>
@@ -2374,7 +2472,7 @@
                   <pic:spPr>
                     <a:xfrm>
                       <a:off x="0" y="0"/>
-                      <a:ext cx="5731510" cy="4072255"/>
+                      <a:ext cx="4168501" cy="4252328"/>
                     </a:xfrm>
                     <a:prstGeom prst="rect">
                       <a:avLst/>
@@ -2389,10 +2487,26 @@
     </w:p>
     <w:p>
       <w:r>
-        <w:t>Open the keystore and click Manage</w:t>
-      </w:r>
-      <w:r>
-        <w:t>. Next click Generate keypair. In a production situation you would want to import your own keypair signed with your own certificate authority here.</w:t>
+        <w:t xml:space="preserve">This </w:t>
+      </w:r>
+      <w:proofErr w:type="spellStart"/>
+      <w:r>
+        <w:t>keystore</w:t>
+      </w:r>
+      <w:proofErr w:type="spellEnd"/>
+      <w:r>
+        <w:t xml:space="preserve"> needs to be policy based</w:t>
+      </w:r>
+      <w:r>
+        <w:t xml:space="preserve"> since OWSM, and thus OWSM policies, do not support password based KSS </w:t>
+      </w:r>
+      <w:proofErr w:type="spellStart"/>
+      <w:r>
+        <w:t>keystores</w:t>
+      </w:r>
+      <w:proofErr w:type="spellEnd"/>
+      <w:r>
+        <w:t>.</w:t>
       </w:r>
     </w:p>
     <w:p>
@@ -2400,11 +2514,12 @@
         <w:rPr>
           <w:noProof/>
         </w:rPr>
+        <w:lastRenderedPageBreak/>
         <w:drawing>
-          <wp:inline distT="0" distB="0" distL="0" distR="0" wp14:anchorId="62299D57" wp14:editId="47F6A6EA">
-            <wp:extent cx="5731510" cy="1289685"/>
-            <wp:effectExtent l="0" t="0" r="2540" b="5715"/>
-            <wp:docPr id="8" name="Picture 8"/>
+          <wp:inline distT="0" distB="0" distL="0" distR="0" wp14:anchorId="6588767E" wp14:editId="4E1F9C71">
+            <wp:extent cx="5731510" cy="4072255"/>
+            <wp:effectExtent l="0" t="0" r="2540" b="4445"/>
+            <wp:docPr id="7" name="Picture 7"/>
             <wp:cNvGraphicFramePr>
               <a:graphicFrameLocks xmlns:a="http://schemas.openxmlformats.org/drawingml/2006/main" noChangeAspect="1"/>
             </wp:cNvGraphicFramePr>
@@ -2424,7 +2539,7 @@
                   <pic:spPr>
                     <a:xfrm>
                       <a:off x="0" y="0"/>
-                      <a:ext cx="5731510" cy="1289685"/>
+                      <a:ext cx="5731510" cy="4072255"/>
                     </a:xfrm>
                     <a:prstGeom prst="rect">
                       <a:avLst/>
@@ -2439,7 +2554,18 @@
     </w:p>
     <w:p>
       <w:r>
-        <w:t>The name should be oauth2keypair for this example</w:t>
+        <w:t xml:space="preserve">Open the </w:t>
+      </w:r>
+      <w:proofErr w:type="spellStart"/>
+      <w:r>
+        <w:t>keystore</w:t>
+      </w:r>
+      <w:proofErr w:type="spellEnd"/>
+      <w:r>
+        <w:t xml:space="preserve"> and click Manage</w:t>
+      </w:r>
+      <w:r>
+        <w:t>. Next click Generate keypair. In a production situation you would want to import your own keypair signed with your own certificate authority here.</w:t>
       </w:r>
     </w:p>
     <w:p>
@@ -2447,12 +2573,11 @@
         <w:rPr>
           <w:noProof/>
         </w:rPr>
-        <w:lastRenderedPageBreak/>
         <w:drawing>
-          <wp:inline distT="0" distB="0" distL="0" distR="0" wp14:anchorId="08D34348" wp14:editId="12CE4BF3">
-            <wp:extent cx="5731510" cy="4133850"/>
-            <wp:effectExtent l="0" t="0" r="2540" b="0"/>
-            <wp:docPr id="9" name="Picture 9"/>
+          <wp:inline distT="0" distB="0" distL="0" distR="0" wp14:anchorId="62299D57" wp14:editId="47F6A6EA">
+            <wp:extent cx="5731510" cy="1289685"/>
+            <wp:effectExtent l="0" t="0" r="2540" b="5715"/>
+            <wp:docPr id="8" name="Picture 8"/>
             <wp:cNvGraphicFramePr>
               <a:graphicFrameLocks xmlns:a="http://schemas.openxmlformats.org/drawingml/2006/main" noChangeAspect="1"/>
             </wp:cNvGraphicFramePr>
@@ -2472,6 +2597,54 @@
                   <pic:spPr>
                     <a:xfrm>
                       <a:off x="0" y="0"/>
+                      <a:ext cx="5731510" cy="1289685"/>
+                    </a:xfrm>
+                    <a:prstGeom prst="rect">
+                      <a:avLst/>
+                    </a:prstGeom>
+                  </pic:spPr>
+                </pic:pic>
+              </a:graphicData>
+            </a:graphic>
+          </wp:inline>
+        </w:drawing>
+      </w:r>
+    </w:p>
+    <w:p>
+      <w:r>
+        <w:t>The name should be oauth2keypair for this example</w:t>
+      </w:r>
+    </w:p>
+    <w:p>
+      <w:r>
+        <w:rPr>
+          <w:noProof/>
+        </w:rPr>
+        <w:lastRenderedPageBreak/>
+        <w:drawing>
+          <wp:inline distT="0" distB="0" distL="0" distR="0" wp14:anchorId="08D34348" wp14:editId="12CE4BF3">
+            <wp:extent cx="5731510" cy="4133850"/>
+            <wp:effectExtent l="0" t="0" r="2540" b="0"/>
+            <wp:docPr id="9" name="Picture 9"/>
+            <wp:cNvGraphicFramePr>
+              <a:graphicFrameLocks xmlns:a="http://schemas.openxmlformats.org/drawingml/2006/main" noChangeAspect="1"/>
+            </wp:cNvGraphicFramePr>
+            <a:graphic xmlns:a="http://schemas.openxmlformats.org/drawingml/2006/main">
+              <a:graphicData uri="http://schemas.openxmlformats.org/drawingml/2006/picture">
+                <pic:pic xmlns:pic="http://schemas.openxmlformats.org/drawingml/2006/picture">
+                  <pic:nvPicPr>
+                    <pic:cNvPr id="1" name=""/>
+                    <pic:cNvPicPr/>
+                  </pic:nvPicPr>
+                  <pic:blipFill>
+                    <a:blip r:embed="rId17"/>
+                    <a:stretch>
+                      <a:fillRect/>
+                    </a:stretch>
+                  </pic:blipFill>
+                  <pic:spPr>
+                    <a:xfrm>
+                      <a:off x="0" y="0"/>
                       <a:ext cx="5731510" cy="4133850"/>
                     </a:xfrm>
                     <a:prstGeom prst="rect">
@@ -2489,11 +2662,11 @@
       <w:pPr>
         <w:pStyle w:val="Heading3"/>
       </w:pPr>
-      <w:bookmarkStart w:id="4" w:name="_Toc528332654"/>
+      <w:bookmarkStart w:id="5" w:name="_Toc528332654"/>
       <w:r>
         <w:t>Deploy the token service WAR</w:t>
       </w:r>
-      <w:bookmarkEnd w:id="4"/>
+      <w:bookmarkEnd w:id="5"/>
     </w:p>
     <w:p>
       <w:r>
@@ -2514,7 +2687,7 @@
       <w:r>
         <w:t xml:space="preserve">from </w:t>
       </w:r>
-      <w:hyperlink r:id="rId17" w:history="1">
+      <w:hyperlink r:id="rId18" w:history="1">
         <w:r>
           <w:rPr>
             <w:rStyle w:val="Hyperlink"/>
@@ -2542,54 +2715,6 @@
             <wp:extent cx="5731510" cy="2370455"/>
             <wp:effectExtent l="0" t="0" r="2540" b="0"/>
             <wp:docPr id="10" name="Picture 10"/>
-            <wp:cNvGraphicFramePr>
-              <a:graphicFrameLocks xmlns:a="http://schemas.openxmlformats.org/drawingml/2006/main" noChangeAspect="1"/>
-            </wp:cNvGraphicFramePr>
-            <a:graphic xmlns:a="http://schemas.openxmlformats.org/drawingml/2006/main">
-              <a:graphicData uri="http://schemas.openxmlformats.org/drawingml/2006/picture">
-                <pic:pic xmlns:pic="http://schemas.openxmlformats.org/drawingml/2006/picture">
-                  <pic:nvPicPr>
-                    <pic:cNvPr id="1" name=""/>
-                    <pic:cNvPicPr/>
-                  </pic:nvPicPr>
-                  <pic:blipFill>
-                    <a:blip r:embed="rId18"/>
-                    <a:stretch>
-                      <a:fillRect/>
-                    </a:stretch>
-                  </pic:blipFill>
-                  <pic:spPr>
-                    <a:xfrm>
-                      <a:off x="0" y="0"/>
-                      <a:ext cx="5731510" cy="2370455"/>
-                    </a:xfrm>
-                    <a:prstGeom prst="rect">
-                      <a:avLst/>
-                    </a:prstGeom>
-                  </pic:spPr>
-                </pic:pic>
-              </a:graphicData>
-            </a:graphic>
-          </wp:inline>
-        </w:drawing>
-      </w:r>
-    </w:p>
-    <w:p>
-      <w:r>
-        <w:t>Upload your file</w:t>
-      </w:r>
-    </w:p>
-    <w:p>
-      <w:r>
-        <w:rPr>
-          <w:noProof/>
-        </w:rPr>
-        <w:lastRenderedPageBreak/>
-        <w:drawing>
-          <wp:inline distT="0" distB="0" distL="0" distR="0" wp14:anchorId="6972C089" wp14:editId="64BEA0A9">
-            <wp:extent cx="5731510" cy="3268980"/>
-            <wp:effectExtent l="0" t="0" r="2540" b="7620"/>
-            <wp:docPr id="11" name="Picture 11"/>
             <wp:cNvGraphicFramePr>
               <a:graphicFrameLocks xmlns:a="http://schemas.openxmlformats.org/drawingml/2006/main" noChangeAspect="1"/>
             </wp:cNvGraphicFramePr>
@@ -2609,7 +2734,7 @@
                   <pic:spPr>
                     <a:xfrm>
                       <a:off x="0" y="0"/>
-                      <a:ext cx="5731510" cy="3268980"/>
+                      <a:ext cx="5731510" cy="2370455"/>
                     </a:xfrm>
                     <a:prstGeom prst="rect">
                       <a:avLst/>
@@ -2624,13 +2749,7 @@
     </w:p>
     <w:p>
       <w:r>
-        <w:t>Select the WAR file from the deploy folder from the token</w:t>
-      </w:r>
-      <w:r>
-        <w:t xml:space="preserve"> </w:t>
-      </w:r>
-      <w:r>
-        <w:t>service</w:t>
+        <w:t>Upload your file</w:t>
       </w:r>
     </w:p>
     <w:p>
@@ -2638,11 +2757,12 @@
         <w:rPr>
           <w:noProof/>
         </w:rPr>
+        <w:lastRenderedPageBreak/>
         <w:drawing>
-          <wp:inline distT="0" distB="0" distL="0" distR="0" wp14:anchorId="7EEE6007" wp14:editId="0BD22A88">
-            <wp:extent cx="5731510" cy="3420745"/>
-            <wp:effectExtent l="0" t="0" r="2540" b="8255"/>
-            <wp:docPr id="12" name="Picture 12"/>
+          <wp:inline distT="0" distB="0" distL="0" distR="0" wp14:anchorId="6972C089" wp14:editId="64BEA0A9">
+            <wp:extent cx="5731510" cy="3268980"/>
+            <wp:effectExtent l="0" t="0" r="2540" b="7620"/>
+            <wp:docPr id="11" name="Picture 11"/>
             <wp:cNvGraphicFramePr>
               <a:graphicFrameLocks xmlns:a="http://schemas.openxmlformats.org/drawingml/2006/main" noChangeAspect="1"/>
             </wp:cNvGraphicFramePr>
@@ -2662,7 +2782,7 @@
                   <pic:spPr>
                     <a:xfrm>
                       <a:off x="0" y="0"/>
-                      <a:ext cx="5731510" cy="3420745"/>
+                      <a:ext cx="5731510" cy="3268980"/>
                     </a:xfrm>
                     <a:prstGeom prst="rect">
                       <a:avLst/>
@@ -2677,55 +2797,13 @@
     </w:p>
     <w:p>
       <w:r>
-        <w:t>Make sure the managed server (or managed server cluster) is the only target! Default Next, Next, Next, Next, Finish.</w:t>
-      </w:r>
-    </w:p>
-    <w:p>
-      <w:r>
-        <w:t>The WAR file contains a web.xml file and does not enforce TLS. Since sending basic authentication credentials and tokens over HTTP is dangerous (can easily be sniffed), you might want to update the web.xml file to enforce TLS if you can host it</w:t>
-      </w:r>
-      <w:r>
-        <w:t xml:space="preserve"> (</w:t>
-      </w:r>
-      <w:r>
-        <w:t>&lt;transport-guarantee&gt;</w:t>
-      </w:r>
-      <w:r>
-        <w:t>CONFIDENTIAL</w:t>
-      </w:r>
-      <w:r>
-        <w:t>&lt;/transport-guarantee&gt;</w:t>
-      </w:r>
-      <w:r>
-        <w:t>)</w:t>
-      </w:r>
-      <w:r>
-        <w:t>.</w:t>
-      </w:r>
-      <w:r>
-        <w:t xml:space="preserve"> If you do TLS offloading before traffic reaches the WebLogic Server of course this is not needed.</w:t>
-      </w:r>
-    </w:p>
-    <w:p>
-      <w:pPr>
-        <w:pStyle w:val="Heading3"/>
-      </w:pPr>
-      <w:bookmarkStart w:id="5" w:name="_Toc528332655"/>
-      <w:r>
-        <w:lastRenderedPageBreak/>
-        <w:t>Grant the token service access to the keystore.</w:t>
-      </w:r>
-      <w:bookmarkEnd w:id="5"/>
+        <w:t>Select the WAR file from the deploy folder from the token</w:t>
+      </w:r>
       <w:r>
         <w:t xml:space="preserve"> </w:t>
       </w:r>
-    </w:p>
-    <w:p>
-      <w:r>
-        <w:t>Login to the EM Fusion Middleware Control</w:t>
-      </w:r>
-      <w:r>
-        <w:t xml:space="preserve"> and open op the system policies page.</w:t>
+      <w:r>
+        <w:t>service</w:t>
       </w:r>
     </w:p>
     <w:p>
@@ -2734,10 +2812,10 @@
           <w:noProof/>
         </w:rPr>
         <w:drawing>
-          <wp:inline distT="0" distB="0" distL="0" distR="0" wp14:anchorId="195EAD11" wp14:editId="181864D5">
-            <wp:extent cx="5506218" cy="8249801"/>
-            <wp:effectExtent l="0" t="0" r="0" b="0"/>
-            <wp:docPr id="13" name="Picture 13"/>
+          <wp:inline distT="0" distB="0" distL="0" distR="0" wp14:anchorId="7EEE6007" wp14:editId="0BD22A88">
+            <wp:extent cx="5731510" cy="3420745"/>
+            <wp:effectExtent l="0" t="0" r="2540" b="8255"/>
+            <wp:docPr id="12" name="Picture 12"/>
             <wp:cNvGraphicFramePr>
               <a:graphicFrameLocks xmlns:a="http://schemas.openxmlformats.org/drawingml/2006/main" noChangeAspect="1"/>
             </wp:cNvGraphicFramePr>
@@ -2757,7 +2835,7 @@
                   <pic:spPr>
                     <a:xfrm>
                       <a:off x="0" y="0"/>
-                      <a:ext cx="5506218" cy="8249801"/>
+                      <a:ext cx="5731510" cy="3420745"/>
                     </a:xfrm>
                     <a:prstGeom prst="rect">
                       <a:avLst/>
@@ -2772,8 +2850,55 @@
     </w:p>
     <w:p>
       <w:r>
+        <w:t>Make sure the managed server (or managed server cluster) is the only target! Default Next, Next, Next, Next, Finish.</w:t>
+      </w:r>
+    </w:p>
+    <w:p>
+      <w:r>
+        <w:t>The WAR file contains a web.xml file and does not enforce TLS. Since sending basic authentication credentials and tokens over HTTP is dangerous (can easily be sniffed), you might want to update the web.xml file to enforce TLS if you can host it</w:t>
+      </w:r>
+      <w:r>
+        <w:t xml:space="preserve"> (</w:t>
+      </w:r>
+      <w:r>
+        <w:t>&lt;transport-guarantee&gt;</w:t>
+      </w:r>
+      <w:r>
+        <w:t>CONFIDENTIAL</w:t>
+      </w:r>
+      <w:r>
+        <w:t>&lt;/transport-guarantee&gt;</w:t>
+      </w:r>
+      <w:r>
+        <w:t>)</w:t>
+      </w:r>
+      <w:r>
+        <w:t>.</w:t>
+      </w:r>
+      <w:r>
+        <w:t xml:space="preserve"> If you do TLS offloading before traffic reaches the WebLogic Server of course this is not needed.</w:t>
+      </w:r>
+    </w:p>
+    <w:p>
+      <w:pPr>
+        <w:pStyle w:val="Heading3"/>
+      </w:pPr>
+      <w:bookmarkStart w:id="6" w:name="_Toc528332655"/>
+      <w:r>
         <w:lastRenderedPageBreak/>
-        <w:t>Create a new policy</w:t>
+        <w:t>Grant the token service access to the keystore.</w:t>
+      </w:r>
+      <w:bookmarkEnd w:id="6"/>
+      <w:r>
+        <w:t xml:space="preserve"> </w:t>
+      </w:r>
+    </w:p>
+    <w:p>
+      <w:r>
+        <w:t>Login to the EM Fusion Middleware Control</w:t>
+      </w:r>
+      <w:r>
+        <w:t xml:space="preserve"> and open op the system policies page.</w:t>
       </w:r>
     </w:p>
     <w:p>
@@ -2782,10 +2907,10 @@
           <w:noProof/>
         </w:rPr>
         <w:drawing>
-          <wp:inline distT="0" distB="0" distL="0" distR="0" wp14:anchorId="3B198E28" wp14:editId="58A4DF83">
-            <wp:extent cx="5731510" cy="2843530"/>
-            <wp:effectExtent l="0" t="0" r="2540" b="0"/>
-            <wp:docPr id="14" name="Picture 14"/>
+          <wp:inline distT="0" distB="0" distL="0" distR="0" wp14:anchorId="195EAD11" wp14:editId="181864D5">
+            <wp:extent cx="5506218" cy="8249801"/>
+            <wp:effectExtent l="0" t="0" r="0" b="0"/>
+            <wp:docPr id="13" name="Picture 13"/>
             <wp:cNvGraphicFramePr>
               <a:graphicFrameLocks xmlns:a="http://schemas.openxmlformats.org/drawingml/2006/main" noChangeAspect="1"/>
             </wp:cNvGraphicFramePr>
@@ -2805,7 +2930,7 @@
                   <pic:spPr>
                     <a:xfrm>
                       <a:off x="0" y="0"/>
-                      <a:ext cx="5731510" cy="2843530"/>
+                      <a:ext cx="5506218" cy="8249801"/>
                     </a:xfrm>
                     <a:prstGeom prst="rect">
                       <a:avLst/>
@@ -2820,20 +2945,8 @@
     </w:p>
     <w:p>
       <w:r>
-        <w:t xml:space="preserve">Specify as codebase: </w:t>
-      </w:r>
-      <w:r>
-        <w:t>file:${domain.home}/servers/${weblogic.Name}/tmp/_WL_user/oauth2/-</w:t>
-      </w:r>
-    </w:p>
-    <w:p>
-      <w:r>
-        <w:t>This is the location of the token service deployment. The parameters will be replaced by WebLogic.</w:t>
-      </w:r>
-    </w:p>
-    <w:p>
-      <w:r>
-        <w:t>Add a new permission</w:t>
+        <w:lastRenderedPageBreak/>
+        <w:t>Create a new policy</w:t>
       </w:r>
     </w:p>
     <w:p>
@@ -2842,10 +2955,10 @@
           <w:noProof/>
         </w:rPr>
         <w:drawing>
-          <wp:inline distT="0" distB="0" distL="0" distR="0" wp14:anchorId="5C01A14B" wp14:editId="7BB855AF">
-            <wp:extent cx="5731510" cy="2422525"/>
+          <wp:inline distT="0" distB="0" distL="0" distR="0" wp14:anchorId="3B198E28" wp14:editId="58A4DF83">
+            <wp:extent cx="5731510" cy="2843530"/>
             <wp:effectExtent l="0" t="0" r="2540" b="0"/>
-            <wp:docPr id="15" name="Picture 15"/>
+            <wp:docPr id="14" name="Picture 14"/>
             <wp:cNvGraphicFramePr>
               <a:graphicFrameLocks xmlns:a="http://schemas.openxmlformats.org/drawingml/2006/main" noChangeAspect="1"/>
             </wp:cNvGraphicFramePr>
@@ -2865,7 +2978,7 @@
                   <pic:spPr>
                     <a:xfrm>
                       <a:off x="0" y="0"/>
-                      <a:ext cx="5731510" cy="2422525"/>
+                      <a:ext cx="5731510" cy="2843530"/>
                     </a:xfrm>
                     <a:prstGeom prst="rect">
                       <a:avLst/>
@@ -2880,39 +2993,25 @@
     </w:p>
     <w:p>
       <w:r>
-        <w:t xml:space="preserve">Permission Class: </w:t>
-      </w:r>
-      <w:r>
-        <w:tab/>
-      </w:r>
-      <w:r>
-        <w:tab/>
-      </w:r>
-      <w:r>
-        <w:t>oracle.security.jps.service.keystore.KeyStoreAccessPermission</w:t>
-      </w:r>
-    </w:p>
-    <w:p>
-      <w:r>
-        <w:t xml:space="preserve">Resource Name: </w:t>
-      </w:r>
-      <w:r>
-        <w:tab/>
-      </w:r>
-      <w:r>
-        <w:tab/>
-      </w:r>
-      <w:r>
-        <w:t>stripeName=owsm,keystoreName=keystore,alias=*</w:t>
-      </w:r>
-    </w:p>
-    <w:p>
-      <w:r>
-        <w:t xml:space="preserve">Permission Actions: </w:t>
-      </w:r>
-      <w:r>
-        <w:tab/>
-        <w:t>read</w:t>
+        <w:t xml:space="preserve">Specify as codebase: </w:t>
+      </w:r>
+      <w:proofErr w:type="gramStart"/>
+      <w:r>
+        <w:t>file:$</w:t>
+      </w:r>
+      <w:proofErr w:type="gramEnd"/>
+      <w:r>
+        <w:t>{domain.home}/servers/${weblogic.Name}/tmp/_WL_user/oauth2/-</w:t>
+      </w:r>
+    </w:p>
+    <w:p>
+      <w:r>
+        <w:t>This is the location of the token service deployment. The parameters will be replaced by WebLogic.</w:t>
+      </w:r>
+    </w:p>
+    <w:p>
+      <w:r>
+        <w:t>Add a new permission</w:t>
       </w:r>
     </w:p>
     <w:p>
@@ -2920,12 +3019,11 @@
         <w:rPr>
           <w:noProof/>
         </w:rPr>
-        <w:lastRenderedPageBreak/>
         <w:drawing>
-          <wp:inline distT="0" distB="0" distL="0" distR="0" wp14:anchorId="034CAAD4" wp14:editId="58E863E5">
-            <wp:extent cx="5731510" cy="2589530"/>
-            <wp:effectExtent l="0" t="0" r="2540" b="1270"/>
-            <wp:docPr id="16" name="Picture 16"/>
+          <wp:inline distT="0" distB="0" distL="0" distR="0" wp14:anchorId="5C01A14B" wp14:editId="7BB855AF">
+            <wp:extent cx="5731510" cy="2422525"/>
+            <wp:effectExtent l="0" t="0" r="2540" b="0"/>
+            <wp:docPr id="15" name="Picture 15"/>
             <wp:cNvGraphicFramePr>
               <a:graphicFrameLocks xmlns:a="http://schemas.openxmlformats.org/drawingml/2006/main" noChangeAspect="1"/>
             </wp:cNvGraphicFramePr>
@@ -2945,7 +3043,7 @@
                   <pic:spPr>
                     <a:xfrm>
                       <a:off x="0" y="0"/>
-                      <a:ext cx="5731510" cy="2589530"/>
+                      <a:ext cx="5731510" cy="2422525"/>
                     </a:xfrm>
                     <a:prstGeom prst="rect">
                       <a:avLst/>
@@ -2960,14 +3058,82 @@
     </w:p>
     <w:p>
       <w:r>
+        <w:t xml:space="preserve">Permission Class: </w:t>
+      </w:r>
+      <w:r>
+        <w:tab/>
+      </w:r>
+      <w:r>
+        <w:tab/>
+      </w:r>
+      <w:proofErr w:type="spellStart"/>
+      <w:proofErr w:type="gramStart"/>
+      <w:r>
+        <w:t>oracle.security.jps.service</w:t>
+      </w:r>
+      <w:proofErr w:type="gramEnd"/>
+      <w:r>
+        <w:t>.keystore.KeyStoreAccessPermission</w:t>
+      </w:r>
+      <w:proofErr w:type="spellEnd"/>
+    </w:p>
+    <w:p>
+      <w:r>
+        <w:t xml:space="preserve">Resource Name: </w:t>
+      </w:r>
+      <w:r>
+        <w:tab/>
+      </w:r>
+      <w:r>
+        <w:tab/>
+      </w:r>
+      <w:proofErr w:type="spellStart"/>
+      <w:r>
+        <w:t>stripeName</w:t>
+      </w:r>
+      <w:proofErr w:type="spellEnd"/>
+      <w:r>
+        <w:t>=</w:t>
+      </w:r>
+      <w:proofErr w:type="spellStart"/>
+      <w:proofErr w:type="gramStart"/>
+      <w:r>
+        <w:t>owsm,keystoreName</w:t>
+      </w:r>
+      <w:proofErr w:type="spellEnd"/>
+      <w:proofErr w:type="gramEnd"/>
+      <w:r>
+        <w:t>=</w:t>
+      </w:r>
+      <w:proofErr w:type="spellStart"/>
+      <w:r>
+        <w:t>keystore,alias</w:t>
+      </w:r>
+      <w:proofErr w:type="spellEnd"/>
+      <w:r>
+        <w:t>=*</w:t>
+      </w:r>
+    </w:p>
+    <w:p>
+      <w:r>
+        <w:t xml:space="preserve">Permission Actions: </w:t>
+      </w:r>
+      <w:r>
+        <w:tab/>
+        <w:t>read</w:t>
+      </w:r>
+    </w:p>
+    <w:p>
+      <w:r>
         <w:rPr>
           <w:noProof/>
         </w:rPr>
+        <w:lastRenderedPageBreak/>
         <w:drawing>
-          <wp:inline distT="0" distB="0" distL="0" distR="0" wp14:anchorId="3B68C41D" wp14:editId="3007E672">
-            <wp:extent cx="5731510" cy="1314450"/>
-            <wp:effectExtent l="0" t="0" r="2540" b="0"/>
-            <wp:docPr id="17" name="Picture 17"/>
+          <wp:inline distT="0" distB="0" distL="0" distR="0" wp14:anchorId="034CAAD4" wp14:editId="58E863E5">
+            <wp:extent cx="5731510" cy="2589530"/>
+            <wp:effectExtent l="0" t="0" r="2540" b="1270"/>
+            <wp:docPr id="16" name="Picture 16"/>
             <wp:cNvGraphicFramePr>
               <a:graphicFrameLocks xmlns:a="http://schemas.openxmlformats.org/drawingml/2006/main" noChangeAspect="1"/>
             </wp:cNvGraphicFramePr>
@@ -2987,6 +3153,48 @@
                   <pic:spPr>
                     <a:xfrm>
                       <a:off x="0" y="0"/>
+                      <a:ext cx="5731510" cy="2589530"/>
+                    </a:xfrm>
+                    <a:prstGeom prst="rect">
+                      <a:avLst/>
+                    </a:prstGeom>
+                  </pic:spPr>
+                </pic:pic>
+              </a:graphicData>
+            </a:graphic>
+          </wp:inline>
+        </w:drawing>
+      </w:r>
+    </w:p>
+    <w:p>
+      <w:r>
+        <w:rPr>
+          <w:noProof/>
+        </w:rPr>
+        <w:drawing>
+          <wp:inline distT="0" distB="0" distL="0" distR="0" wp14:anchorId="3B68C41D" wp14:editId="3007E672">
+            <wp:extent cx="5731510" cy="1314450"/>
+            <wp:effectExtent l="0" t="0" r="2540" b="0"/>
+            <wp:docPr id="17" name="Picture 17"/>
+            <wp:cNvGraphicFramePr>
+              <a:graphicFrameLocks xmlns:a="http://schemas.openxmlformats.org/drawingml/2006/main" noChangeAspect="1"/>
+            </wp:cNvGraphicFramePr>
+            <a:graphic xmlns:a="http://schemas.openxmlformats.org/drawingml/2006/main">
+              <a:graphicData uri="http://schemas.openxmlformats.org/drawingml/2006/picture">
+                <pic:pic xmlns:pic="http://schemas.openxmlformats.org/drawingml/2006/picture">
+                  <pic:nvPicPr>
+                    <pic:cNvPr id="1" name=""/>
+                    <pic:cNvPicPr/>
+                  </pic:nvPicPr>
+                  <pic:blipFill>
+                    <a:blip r:embed="rId26"/>
+                    <a:stretch>
+                      <a:fillRect/>
+                    </a:stretch>
+                  </pic:blipFill>
+                  <pic:spPr>
+                    <a:xfrm>
+                      <a:off x="0" y="0"/>
                       <a:ext cx="5731510" cy="1314450"/>
                     </a:xfrm>
                     <a:prstGeom prst="rect">
@@ -3004,20 +3212,20 @@
       <w:pPr>
         <w:pStyle w:val="Heading3"/>
       </w:pPr>
-      <w:bookmarkStart w:id="6" w:name="_Toc528332656"/>
+      <w:bookmarkStart w:id="7" w:name="_Toc528332656"/>
       <w:r>
         <w:t>Co</w:t>
       </w:r>
       <w:r>
         <w:t>nfirm it is working as expected</w:t>
       </w:r>
-      <w:bookmarkEnd w:id="6"/>
+      <w:bookmarkEnd w:id="7"/>
     </w:p>
     <w:p>
       <w:r>
         <w:t xml:space="preserve">The token service after deployment on my Integrated WebLogic Server was available on: </w:t>
       </w:r>
-      <w:hyperlink r:id="rId26" w:history="1">
+      <w:hyperlink r:id="rId27" w:history="1">
         <w:r>
           <w:rPr>
             <w:rStyle w:val="Hyperlink"/>
@@ -3056,7 +3264,21 @@
         <w:rPr>
           <w:rFonts w:ascii="Courier New" w:hAnsi="Courier New" w:cs="Courier New"/>
         </w:rPr>
-        <w:t xml:space="preserve">    "access_token": "",</w:t>
+        <w:t xml:space="preserve">    "</w:t>
+      </w:r>
+      <w:proofErr w:type="spellStart"/>
+      <w:r>
+        <w:rPr>
+          <w:rFonts w:ascii="Courier New" w:hAnsi="Courier New" w:cs="Courier New"/>
+        </w:rPr>
+        <w:t>access_token</w:t>
+      </w:r>
+      <w:proofErr w:type="spellEnd"/>
+      <w:r>
+        <w:rPr>
+          <w:rFonts w:ascii="Courier New" w:hAnsi="Courier New" w:cs="Courier New"/>
+        </w:rPr>
+        <w:t>": "",</w:t>
       </w:r>
     </w:p>
     <w:p>
@@ -3084,7 +3306,21 @@
         <w:rPr>
           <w:rFonts w:ascii="Courier New" w:hAnsi="Courier New" w:cs="Courier New"/>
         </w:rPr>
-        <w:t xml:space="preserve">    "token_type": "Bearer",</w:t>
+        <w:t xml:space="preserve">    "</w:t>
+      </w:r>
+      <w:proofErr w:type="spellStart"/>
+      <w:r>
+        <w:rPr>
+          <w:rFonts w:ascii="Courier New" w:hAnsi="Courier New" w:cs="Courier New"/>
+        </w:rPr>
+        <w:t>token_type</w:t>
+      </w:r>
+      <w:proofErr w:type="spellEnd"/>
+      <w:r>
+        <w:rPr>
+          <w:rFonts w:ascii="Courier New" w:hAnsi="Courier New" w:cs="Courier New"/>
+        </w:rPr>
+        <w:t>": "Bearer",</w:t>
       </w:r>
     </w:p>
     <w:p>
@@ -3098,7 +3334,21 @@
         <w:rPr>
           <w:rFonts w:ascii="Courier New" w:hAnsi="Courier New" w:cs="Courier New"/>
         </w:rPr>
-        <w:t xml:space="preserve">    "expires_in": 0</w:t>
+        <w:t xml:space="preserve">    "</w:t>
+      </w:r>
+      <w:proofErr w:type="spellStart"/>
+      <w:r>
+        <w:rPr>
+          <w:rFonts w:ascii="Courier New" w:hAnsi="Courier New" w:cs="Courier New"/>
+        </w:rPr>
+        <w:t>expires_in</w:t>
+      </w:r>
+      <w:proofErr w:type="spellEnd"/>
+      <w:r>
+        <w:rPr>
+          <w:rFonts w:ascii="Courier New" w:hAnsi="Courier New" w:cs="Courier New"/>
+        </w:rPr>
+        <w:t>": 0</w:t>
       </w:r>
     </w:p>
     <w:p>
@@ -3139,7 +3389,49 @@
         <w:rPr>
           <w:rFonts w:ascii="Courier New" w:hAnsi="Courier New" w:cs="Courier New"/>
         </w:rPr>
-        <w:t>curl -u tokenuser:Welcome01 -X POST -d "grant_type=client_credentials" http://localhost:7101/oauth2/resources/tokenservice</w:t>
+        <w:t xml:space="preserve">curl -u </w:t>
+      </w:r>
+      <w:proofErr w:type="gramStart"/>
+      <w:r>
+        <w:rPr>
+          <w:rFonts w:ascii="Courier New" w:hAnsi="Courier New" w:cs="Courier New"/>
+        </w:rPr>
+        <w:t>tokenuser:Welcome</w:t>
+      </w:r>
+      <w:proofErr w:type="gramEnd"/>
+      <w:r>
+        <w:rPr>
+          <w:rFonts w:ascii="Courier New" w:hAnsi="Courier New" w:cs="Courier New"/>
+        </w:rPr>
+        <w:t>01 -X POST -d "</w:t>
+      </w:r>
+      <w:proofErr w:type="spellStart"/>
+      <w:r>
+        <w:rPr>
+          <w:rFonts w:ascii="Courier New" w:hAnsi="Courier New" w:cs="Courier New"/>
+        </w:rPr>
+        <w:t>grant_type</w:t>
+      </w:r>
+      <w:proofErr w:type="spellEnd"/>
+      <w:r>
+        <w:rPr>
+          <w:rFonts w:ascii="Courier New" w:hAnsi="Courier New" w:cs="Courier New"/>
+        </w:rPr>
+        <w:t>=</w:t>
+      </w:r>
+      <w:proofErr w:type="spellStart"/>
+      <w:r>
+        <w:rPr>
+          <w:rFonts w:ascii="Courier New" w:hAnsi="Courier New" w:cs="Courier New"/>
+        </w:rPr>
+        <w:t>client_credentials</w:t>
+      </w:r>
+      <w:proofErr w:type="spellEnd"/>
+      <w:r>
+        <w:rPr>
+          <w:rFonts w:ascii="Courier New" w:hAnsi="Courier New" w:cs="Courier New"/>
+        </w:rPr>
+        <w:t>" http://localhost:7101/oauth2/resources/tokenservice</w:t>
       </w:r>
     </w:p>
     <w:p>
@@ -3168,7 +3460,7 @@
                     <pic:cNvPicPr/>
                   </pic:nvPicPr>
                   <pic:blipFill>
-                    <a:blip r:embed="rId27"/>
+                    <a:blip r:embed="rId28"/>
                     <a:stretch>
                       <a:fillRect/>
                     </a:stretch>
@@ -3208,7 +3500,7 @@
       <w:r>
         <w:t xml:space="preserve">test the token service with Postman (can be downloaded from: </w:t>
       </w:r>
-      <w:hyperlink r:id="rId28" w:history="1">
+      <w:hyperlink r:id="rId29" w:history="1">
         <w:r>
           <w:rPr>
             <w:rStyle w:val="Hyperlink"/>
@@ -3235,54 +3527,6 @@
             <wp:extent cx="5731510" cy="4396740"/>
             <wp:effectExtent l="0" t="0" r="2540" b="3810"/>
             <wp:docPr id="24" name="Picture 24"/>
-            <wp:cNvGraphicFramePr>
-              <a:graphicFrameLocks xmlns:a="http://schemas.openxmlformats.org/drawingml/2006/main" noChangeAspect="1"/>
-            </wp:cNvGraphicFramePr>
-            <a:graphic xmlns:a="http://schemas.openxmlformats.org/drawingml/2006/main">
-              <a:graphicData uri="http://schemas.openxmlformats.org/drawingml/2006/picture">
-                <pic:pic xmlns:pic="http://schemas.openxmlformats.org/drawingml/2006/picture">
-                  <pic:nvPicPr>
-                    <pic:cNvPr id="1" name=""/>
-                    <pic:cNvPicPr/>
-                  </pic:nvPicPr>
-                  <pic:blipFill>
-                    <a:blip r:embed="rId29"/>
-                    <a:stretch>
-                      <a:fillRect/>
-                    </a:stretch>
-                  </pic:blipFill>
-                  <pic:spPr>
-                    <a:xfrm>
-                      <a:off x="0" y="0"/>
-                      <a:ext cx="5731510" cy="4396740"/>
-                    </a:xfrm>
-                    <a:prstGeom prst="rect">
-                      <a:avLst/>
-                    </a:prstGeom>
-                  </pic:spPr>
-                </pic:pic>
-              </a:graphicData>
-            </a:graphic>
-          </wp:inline>
-        </w:drawing>
-      </w:r>
-    </w:p>
-    <w:p>
-      <w:r>
-        <w:t>When using Postman to access TLS secured services, you might not see responses in the console. Postman checks if (public) certificates are valid. This check can be disabled:</w:t>
-      </w:r>
-    </w:p>
-    <w:p>
-      <w:r>
-        <w:rPr>
-          <w:noProof/>
-        </w:rPr>
-        <w:lastRenderedPageBreak/>
-        <w:drawing>
-          <wp:inline distT="0" distB="0" distL="0" distR="0" wp14:anchorId="729163FA" wp14:editId="637CD000">
-            <wp:extent cx="5731510" cy="4050665"/>
-            <wp:effectExtent l="0" t="0" r="2540" b="6985"/>
-            <wp:docPr id="25" name="Picture 25"/>
             <wp:cNvGraphicFramePr>
               <a:graphicFrameLocks xmlns:a="http://schemas.openxmlformats.org/drawingml/2006/main" noChangeAspect="1"/>
             </wp:cNvGraphicFramePr>
@@ -3302,7 +3546,7 @@
                   <pic:spPr>
                     <a:xfrm>
                       <a:off x="0" y="0"/>
-                      <a:ext cx="5731510" cy="4050665"/>
+                      <a:ext cx="5731510" cy="4396740"/>
                     </a:xfrm>
                     <a:prstGeom prst="rect">
                       <a:avLst/>
@@ -3317,34 +3561,7 @@
     </w:p>
     <w:p>
       <w:r>
-        <w:t xml:space="preserve">Postman has </w:t>
-      </w:r>
-      <w:r>
-        <w:t>built</w:t>
-      </w:r>
-      <w:r>
-        <w:t>-in support for OAuth2. You can also ‘manually’ do a request</w:t>
-      </w:r>
-    </w:p>
-    <w:p>
-      <w:pPr>
-        <w:pStyle w:val="Heading4"/>
-      </w:pPr>
-      <w:r>
-        <w:t xml:space="preserve">Postman </w:t>
-      </w:r>
-      <w:r>
-        <w:t>Manual test</w:t>
-      </w:r>
-    </w:p>
-    <w:p>
-      <w:r>
-        <w:t>When testing the service manually with Postman you can do:</w:t>
-      </w:r>
-    </w:p>
-    <w:p>
-      <w:r>
-        <w:t>An HTTP POST request on the token service URL with Basic Authentication. The username and password used should be the same as for the user which was created and put in the group tokenusers. In this example tokenuser.</w:t>
+        <w:t>When using Postman to access TLS secured services, you might not see responses in the console. Postman checks if (public) certificates are valid. This check can be disabled:</w:t>
       </w:r>
     </w:p>
     <w:p>
@@ -3352,11 +3569,12 @@
         <w:rPr>
           <w:noProof/>
         </w:rPr>
+        <w:lastRenderedPageBreak/>
         <w:drawing>
-          <wp:inline distT="0" distB="0" distL="0" distR="0" wp14:anchorId="5617AF61" wp14:editId="25841291">
-            <wp:extent cx="5731510" cy="1819910"/>
-            <wp:effectExtent l="0" t="0" r="2540" b="8890"/>
-            <wp:docPr id="22" name="Picture 22"/>
+          <wp:inline distT="0" distB="0" distL="0" distR="0" wp14:anchorId="729163FA" wp14:editId="637CD000">
+            <wp:extent cx="5731510" cy="4050665"/>
+            <wp:effectExtent l="0" t="0" r="2540" b="6985"/>
+            <wp:docPr id="25" name="Picture 25"/>
             <wp:cNvGraphicFramePr>
               <a:graphicFrameLocks xmlns:a="http://schemas.openxmlformats.org/drawingml/2006/main" noChangeAspect="1"/>
             </wp:cNvGraphicFramePr>
@@ -3376,7 +3594,7 @@
                   <pic:spPr>
                     <a:xfrm>
                       <a:off x="0" y="0"/>
-                      <a:ext cx="5731510" cy="1819910"/>
+                      <a:ext cx="5731510" cy="4050665"/>
                     </a:xfrm>
                     <a:prstGeom prst="rect">
                       <a:avLst/>
@@ -3391,10 +3609,50 @@
     </w:p>
     <w:p>
       <w:r>
-        <w:t xml:space="preserve">The request should have a Content-Type HTTP header of </w:t>
-      </w:r>
-      <w:r>
-        <w:t>application/x-www-form-urlencoded</w:t>
+        <w:t xml:space="preserve">Postman has </w:t>
+      </w:r>
+      <w:r>
+        <w:t>built</w:t>
+      </w:r>
+      <w:r>
+        <w:t>-in support for OAuth2. You can also ‘manually’ do a request</w:t>
+      </w:r>
+    </w:p>
+    <w:p>
+      <w:pPr>
+        <w:pStyle w:val="Heading4"/>
+      </w:pPr>
+      <w:r>
+        <w:t xml:space="preserve">Postman </w:t>
+      </w:r>
+      <w:r>
+        <w:t>Manual test</w:t>
+      </w:r>
+    </w:p>
+    <w:p>
+      <w:r>
+        <w:t>When testing the service manually with Postman you can do:</w:t>
+      </w:r>
+    </w:p>
+    <w:p>
+      <w:r>
+        <w:t xml:space="preserve">An HTTP POST request on the token service URL with Basic Authentication. The username and password used should be the same as for the user which was created and put in the group </w:t>
+      </w:r>
+      <w:proofErr w:type="spellStart"/>
+      <w:r>
+        <w:t>tokenusers</w:t>
+      </w:r>
+      <w:proofErr w:type="spellEnd"/>
+      <w:r>
+        <w:t xml:space="preserve">. In this example </w:t>
+      </w:r>
+      <w:proofErr w:type="spellStart"/>
+      <w:r>
+        <w:t>tokenuser</w:t>
+      </w:r>
+      <w:proofErr w:type="spellEnd"/>
+      <w:r>
+        <w:t>.</w:t>
       </w:r>
     </w:p>
     <w:p>
@@ -3402,12 +3660,11 @@
         <w:rPr>
           <w:noProof/>
         </w:rPr>
-        <w:lastRenderedPageBreak/>
         <w:drawing>
-          <wp:inline distT="0" distB="0" distL="0" distR="0" wp14:anchorId="799014F3" wp14:editId="18A21DC0">
-            <wp:extent cx="5731510" cy="1468755"/>
-            <wp:effectExtent l="0" t="0" r="2540" b="0"/>
-            <wp:docPr id="23" name="Picture 23"/>
+          <wp:inline distT="0" distB="0" distL="0" distR="0" wp14:anchorId="5617AF61" wp14:editId="25841291">
+            <wp:extent cx="5731510" cy="1819910"/>
+            <wp:effectExtent l="0" t="0" r="2540" b="8890"/>
+            <wp:docPr id="22" name="Picture 22"/>
             <wp:cNvGraphicFramePr>
               <a:graphicFrameLocks xmlns:a="http://schemas.openxmlformats.org/drawingml/2006/main" noChangeAspect="1"/>
             </wp:cNvGraphicFramePr>
@@ -3427,7 +3684,7 @@
                   <pic:spPr>
                     <a:xfrm>
                       <a:off x="0" y="0"/>
-                      <a:ext cx="5731510" cy="1468755"/>
+                      <a:ext cx="5731510" cy="1819910"/>
                     </a:xfrm>
                     <a:prstGeom prst="rect">
                       <a:avLst/>
@@ -3442,22 +3699,28 @@
     </w:p>
     <w:p>
       <w:r>
-        <w:t xml:space="preserve">The body should contain a </w:t>
-      </w:r>
-      <w:r>
-        <w:t>x-www-form-urlencoded grant_type key with value client_credentials</w:t>
-      </w:r>
+        <w:t xml:space="preserve">The request should have a Content-Type HTTP header of </w:t>
+      </w:r>
+      <w:r>
+        <w:t>application/x-www-form-</w:t>
+      </w:r>
+      <w:proofErr w:type="spellStart"/>
+      <w:r>
+        <w:t>urlencoded</w:t>
+      </w:r>
+      <w:proofErr w:type="spellEnd"/>
     </w:p>
     <w:p>
       <w:r>
         <w:rPr>
           <w:noProof/>
         </w:rPr>
+        <w:lastRenderedPageBreak/>
         <w:drawing>
-          <wp:inline distT="0" distB="0" distL="0" distR="0" wp14:anchorId="1E6A6BE2" wp14:editId="3D1BBE16">
-            <wp:extent cx="5731510" cy="2418715"/>
-            <wp:effectExtent l="0" t="0" r="2540" b="635"/>
-            <wp:docPr id="27" name="Picture 27"/>
+          <wp:inline distT="0" distB="0" distL="0" distR="0" wp14:anchorId="799014F3" wp14:editId="18A21DC0">
+            <wp:extent cx="5731510" cy="1468755"/>
+            <wp:effectExtent l="0" t="0" r="2540" b="0"/>
+            <wp:docPr id="23" name="Picture 23"/>
             <wp:cNvGraphicFramePr>
               <a:graphicFrameLocks xmlns:a="http://schemas.openxmlformats.org/drawingml/2006/main" noChangeAspect="1"/>
             </wp:cNvGraphicFramePr>
@@ -3477,6 +3740,77 @@
                   <pic:spPr>
                     <a:xfrm>
                       <a:off x="0" y="0"/>
+                      <a:ext cx="5731510" cy="1468755"/>
+                    </a:xfrm>
+                    <a:prstGeom prst="rect">
+                      <a:avLst/>
+                    </a:prstGeom>
+                  </pic:spPr>
+                </pic:pic>
+              </a:graphicData>
+            </a:graphic>
+          </wp:inline>
+        </w:drawing>
+      </w:r>
+    </w:p>
+    <w:p>
+      <w:r>
+        <w:t xml:space="preserve">The body should contain a </w:t>
+      </w:r>
+      <w:r>
+        <w:t>x-www-form-</w:t>
+      </w:r>
+      <w:proofErr w:type="spellStart"/>
+      <w:r>
+        <w:t>urlencoded</w:t>
+      </w:r>
+      <w:proofErr w:type="spellEnd"/>
+      <w:r>
+        <w:t xml:space="preserve"> </w:t>
+      </w:r>
+      <w:proofErr w:type="spellStart"/>
+      <w:r>
+        <w:t>grant_type</w:t>
+      </w:r>
+      <w:proofErr w:type="spellEnd"/>
+      <w:r>
+        <w:t xml:space="preserve"> key with value </w:t>
+      </w:r>
+      <w:proofErr w:type="spellStart"/>
+      <w:r>
+        <w:t>client_credentials</w:t>
+      </w:r>
+      <w:proofErr w:type="spellEnd"/>
+    </w:p>
+    <w:p>
+      <w:r>
+        <w:rPr>
+          <w:noProof/>
+        </w:rPr>
+        <w:drawing>
+          <wp:inline distT="0" distB="0" distL="0" distR="0" wp14:anchorId="1E6A6BE2" wp14:editId="3D1BBE16">
+            <wp:extent cx="5731510" cy="2418715"/>
+            <wp:effectExtent l="0" t="0" r="2540" b="635"/>
+            <wp:docPr id="27" name="Picture 27"/>
+            <wp:cNvGraphicFramePr>
+              <a:graphicFrameLocks xmlns:a="http://schemas.openxmlformats.org/drawingml/2006/main" noChangeAspect="1"/>
+            </wp:cNvGraphicFramePr>
+            <a:graphic xmlns:a="http://schemas.openxmlformats.org/drawingml/2006/main">
+              <a:graphicData uri="http://schemas.openxmlformats.org/drawingml/2006/picture">
+                <pic:pic xmlns:pic="http://schemas.openxmlformats.org/drawingml/2006/picture">
+                  <pic:nvPicPr>
+                    <pic:cNvPr id="1" name=""/>
+                    <pic:cNvPicPr/>
+                  </pic:nvPicPr>
+                  <pic:blipFill>
+                    <a:blip r:embed="rId34"/>
+                    <a:stretch>
+                      <a:fillRect/>
+                    </a:stretch>
+                  </pic:blipFill>
+                  <pic:spPr>
+                    <a:xfrm>
+                      <a:off x="0" y="0"/>
                       <a:ext cx="5731510" cy="2418715"/>
                     </a:xfrm>
                     <a:prstGeom prst="rect">
@@ -3494,7 +3828,7 @@
       <w:r>
         <w:t xml:space="preserve">Above you can see a valid response. The access token is a JWT token consisting of 3 parts. A header, a body and a signature. The header and body are Base64 encoded and the signature is encrypted with the previously created keypair. The parts are separated with a ‘.’. Header and body can be Base64 decoded with for example </w:t>
       </w:r>
-      <w:hyperlink r:id="rId34" w:history="1">
+      <w:hyperlink r:id="rId35" w:history="1">
         <w:r>
           <w:rPr>
             <w:rStyle w:val="Hyperlink"/>
@@ -3527,7 +3861,15 @@
     </w:p>
     <w:p>
       <w:r>
-        <w:t>kid is a hint to the party receiving the token on which key alias they can use to decode the token. Alg is the algorithm which was used to create the signature.</w:t>
+        <w:t xml:space="preserve">kid is a hint to the party receiving the token on which key alias they can use to decode the token. </w:t>
+      </w:r>
+      <w:proofErr w:type="spellStart"/>
+      <w:r>
+        <w:t>Alg</w:t>
+      </w:r>
+      <w:proofErr w:type="spellEnd"/>
+      <w:r>
+        <w:t xml:space="preserve"> is the algorithm which was used to create the signature.</w:t>
       </w:r>
     </w:p>
     <w:p>
@@ -3551,9 +3893,25 @@
     </w:p>
     <w:p>
       <w:r>
-        <w:t xml:space="preserve">‘sub’ indicated the subject for who the token was created. You should check that this is the same as the user used in the Basic Authentication request. ‘iss’ indicates the token issuer. ‘www.oracle.com’ is trusted by default by the predefined policies. ‘iat’ indicates the issue date (epoch) of the token. You can transform this to a date with for example </w:t>
-      </w:r>
-      <w:hyperlink r:id="rId35" w:history="1">
+        <w:t>‘sub’ indicated the subject for who the token was created. You should check that this is the same as the user used in the Basic Authentication request. ‘</w:t>
+      </w:r>
+      <w:proofErr w:type="spellStart"/>
+      <w:r>
+        <w:t>iss</w:t>
+      </w:r>
+      <w:proofErr w:type="spellEnd"/>
+      <w:r>
+        <w:t>’ indicates the token issuer. ‘www.oracle.com’ is trusted by default by the predefined policies. ‘</w:t>
+      </w:r>
+      <w:proofErr w:type="spellStart"/>
+      <w:r>
+        <w:t>iat</w:t>
+      </w:r>
+      <w:proofErr w:type="spellEnd"/>
+      <w:r>
+        <w:t xml:space="preserve">’ indicates the issue date (epoch) of the token. You can transform this to a date with for example </w:t>
+      </w:r>
+      <w:hyperlink r:id="rId36" w:history="1">
         <w:r>
           <w:rPr>
             <w:rStyle w:val="Hyperlink"/>
@@ -3573,75 +3931,6 @@
             <wp:extent cx="5731510" cy="2827020"/>
             <wp:effectExtent l="0" t="0" r="2540" b="0"/>
             <wp:docPr id="28" name="Picture 28"/>
-            <wp:cNvGraphicFramePr>
-              <a:graphicFrameLocks xmlns:a="http://schemas.openxmlformats.org/drawingml/2006/main" noChangeAspect="1"/>
-            </wp:cNvGraphicFramePr>
-            <a:graphic xmlns:a="http://schemas.openxmlformats.org/drawingml/2006/main">
-              <a:graphicData uri="http://schemas.openxmlformats.org/drawingml/2006/picture">
-                <pic:pic xmlns:pic="http://schemas.openxmlformats.org/drawingml/2006/picture">
-                  <pic:nvPicPr>
-                    <pic:cNvPr id="1" name=""/>
-                    <pic:cNvPicPr/>
-                  </pic:nvPicPr>
-                  <pic:blipFill>
-                    <a:blip r:embed="rId36"/>
-                    <a:stretch>
-                      <a:fillRect/>
-                    </a:stretch>
-                  </pic:blipFill>
-                  <pic:spPr>
-                    <a:xfrm>
-                      <a:off x="0" y="0"/>
-                      <a:ext cx="5731510" cy="2827020"/>
-                    </a:xfrm>
-                    <a:prstGeom prst="rect">
-                      <a:avLst/>
-                    </a:prstGeom>
-                  </pic:spPr>
-                </pic:pic>
-              </a:graphicData>
-            </a:graphic>
-          </wp:inline>
-        </w:drawing>
-      </w:r>
-    </w:p>
-    <w:p>
-      <w:r>
-        <w:t>‘exp’ indicates expiry time. When the current time is past the expiry time, the token can no longer be used.</w:t>
-      </w:r>
-    </w:p>
-    <w:p>
-      <w:pPr>
-        <w:pStyle w:val="Heading4"/>
-      </w:pPr>
-      <w:r>
-        <w:t xml:space="preserve">Postman </w:t>
-      </w:r>
-      <w:r>
-        <w:t>Buil</w:t>
-      </w:r>
-      <w:r>
-        <w:t>t</w:t>
-      </w:r>
-      <w:r>
-        <w:t>-in OAuth2 support</w:t>
-      </w:r>
-    </w:p>
-    <w:p>
-      <w:r>
-        <w:t>When you have configured a service to require a valid JWT token to be accessed, you can use the build-in Postman support for OAuth2. Go to the Authorization tab, Specify OAuth 2.0 and authorization data in the Request Headers. Now you can click ‘Get New Access Token’</w:t>
-      </w:r>
-    </w:p>
-    <w:p>
-      <w:r>
-        <w:rPr>
-          <w:noProof/>
-        </w:rPr>
-        <w:drawing>
-          <wp:inline distT="0" distB="0" distL="0" distR="0" wp14:anchorId="28945C62" wp14:editId="3349A703">
-            <wp:extent cx="5731510" cy="2095500"/>
-            <wp:effectExtent l="0" t="0" r="2540" b="0"/>
-            <wp:docPr id="29" name="Picture 29"/>
             <wp:cNvGraphicFramePr>
               <a:graphicFrameLocks xmlns:a="http://schemas.openxmlformats.org/drawingml/2006/main" noChangeAspect="1"/>
             </wp:cNvGraphicFramePr>
@@ -3661,7 +3950,7 @@
                   <pic:spPr>
                     <a:xfrm>
                       <a:off x="0" y="0"/>
-                      <a:ext cx="5731510" cy="2095500"/>
+                      <a:ext cx="5731510" cy="2827020"/>
                     </a:xfrm>
                     <a:prstGeom prst="rect">
                       <a:avLst/>
@@ -3676,21 +3965,49 @@
     </w:p>
     <w:p>
       <w:r>
-        <w:t>Indicate Grant Type Client Credentials, specify the Access Token URL and use the previously created username and password as Client ID and Client Secret respectively. The token service does not do anything with the scope yet. The Client Authentication should be ‘Send as Basic Auth header’.</w:t>
-      </w:r>
-      <w:r>
-        <w:t xml:space="preserve"> </w:t>
-      </w:r>
+        <w:t>‘</w:t>
+      </w:r>
+      <w:proofErr w:type="spellStart"/>
+      <w:r>
+        <w:t>exp</w:t>
+      </w:r>
+      <w:proofErr w:type="spellEnd"/>
+      <w:r>
+        <w:t>’ indicates expiry time. When the current time is past the expiry time, the token can no longer be used.</w:t>
+      </w:r>
+    </w:p>
+    <w:p>
+      <w:pPr>
+        <w:pStyle w:val="Heading4"/>
+      </w:pPr>
+      <w:r>
+        <w:t xml:space="preserve">Postman </w:t>
+      </w:r>
+      <w:r>
+        <w:t>Buil</w:t>
+      </w:r>
+      <w:r>
+        <w:t>t</w:t>
+      </w:r>
+      <w:r>
+        <w:t>-in OAuth2 support</w:t>
+      </w:r>
+    </w:p>
+    <w:p>
+      <w:r>
+        <w:t>When you have configured a service to require a valid JWT token to be accessed, you can use the build-in Postman support for OAuth2. Go to the Authorization tab, Specify OAuth 2.0 and authorization data in the Request Headers. Now you can click ‘Get New Access Token’</w:t>
+      </w:r>
+    </w:p>
+    <w:p>
       <w:r>
         <w:rPr>
           <w:noProof/>
         </w:rPr>
-        <w:lastRenderedPageBreak/>
         <w:drawing>
-          <wp:inline distT="0" distB="0" distL="0" distR="0" wp14:anchorId="6C4B1F43" wp14:editId="14F190E3">
-            <wp:extent cx="5731510" cy="4199890"/>
+          <wp:inline distT="0" distB="0" distL="0" distR="0" wp14:anchorId="28945C62" wp14:editId="3349A703">
+            <wp:extent cx="5731510" cy="2095500"/>
             <wp:effectExtent l="0" t="0" r="2540" b="0"/>
-            <wp:docPr id="21" name="Picture 21"/>
+            <wp:docPr id="29" name="Picture 29"/>
             <wp:cNvGraphicFramePr>
               <a:graphicFrameLocks xmlns:a="http://schemas.openxmlformats.org/drawingml/2006/main" noChangeAspect="1"/>
             </wp:cNvGraphicFramePr>
@@ -3710,7 +4027,7 @@
                   <pic:spPr>
                     <a:xfrm>
                       <a:off x="0" y="0"/>
-                      <a:ext cx="5731510" cy="4199890"/>
+                      <a:ext cx="5731510" cy="2095500"/>
                     </a:xfrm>
                     <a:prstGeom prst="rect">
                       <a:avLst/>
@@ -3722,20 +4039,32 @@
           </wp:inline>
         </w:drawing>
       </w:r>
-      <w:r>
-        <w:t>When requesting a token, a valid response would be something like is shown below. When you scroll down you have a ‘Use Token’ button to add the token to the request of a service call (HTTP header Authorization content: Bearer token (in which token is replaced with the actual token))</w:t>
-      </w:r>
-    </w:p>
-    <w:p>
+    </w:p>
+    <w:p>
+      <w:r>
+        <w:t xml:space="preserve">Indicate Grant Type Client Credentials, specify the Access Token URL and use the previously created username and password as Client ID and Client Secret respectively. The token service does not do anything with the scope yet. The Client Authentication should be ‘Send as Basic </w:t>
+      </w:r>
+      <w:proofErr w:type="spellStart"/>
+      <w:r>
+        <w:t>Auth</w:t>
+      </w:r>
+      <w:proofErr w:type="spellEnd"/>
+      <w:r>
+        <w:t xml:space="preserve"> header’.</w:t>
+      </w:r>
+      <w:r>
+        <w:t xml:space="preserve"> </w:t>
+      </w:r>
       <w:r>
         <w:rPr>
           <w:noProof/>
         </w:rPr>
+        <w:lastRenderedPageBreak/>
         <w:drawing>
-          <wp:inline distT="0" distB="0" distL="0" distR="0" wp14:anchorId="5925D08E" wp14:editId="042456C5">
-            <wp:extent cx="5731510" cy="2854960"/>
-            <wp:effectExtent l="0" t="0" r="2540" b="2540"/>
-            <wp:docPr id="19" name="Picture 19"/>
+          <wp:inline distT="0" distB="0" distL="0" distR="0" wp14:anchorId="6C4B1F43" wp14:editId="14F190E3">
+            <wp:extent cx="5731510" cy="4199890"/>
+            <wp:effectExtent l="0" t="0" r="2540" b="0"/>
+            <wp:docPr id="21" name="Picture 21"/>
             <wp:cNvGraphicFramePr>
               <a:graphicFrameLocks xmlns:a="http://schemas.openxmlformats.org/drawingml/2006/main" noChangeAspect="1"/>
             </wp:cNvGraphicFramePr>
@@ -3755,6 +4084,51 @@
                   <pic:spPr>
                     <a:xfrm>
                       <a:off x="0" y="0"/>
+                      <a:ext cx="5731510" cy="4199890"/>
+                    </a:xfrm>
+                    <a:prstGeom prst="rect">
+                      <a:avLst/>
+                    </a:prstGeom>
+                  </pic:spPr>
+                </pic:pic>
+              </a:graphicData>
+            </a:graphic>
+          </wp:inline>
+        </w:drawing>
+      </w:r>
+      <w:r>
+        <w:t>When requesting a token, a valid response would be something like is shown below. When you scroll down you have a ‘Use Token’ button to add the token to the request of a service call (HTTP header Authorization content: Bearer token (in which token is replaced with the actual token))</w:t>
+      </w:r>
+    </w:p>
+    <w:p>
+      <w:r>
+        <w:rPr>
+          <w:noProof/>
+        </w:rPr>
+        <w:drawing>
+          <wp:inline distT="0" distB="0" distL="0" distR="0" wp14:anchorId="5925D08E" wp14:editId="042456C5">
+            <wp:extent cx="5731510" cy="2854960"/>
+            <wp:effectExtent l="0" t="0" r="2540" b="2540"/>
+            <wp:docPr id="19" name="Picture 19"/>
+            <wp:cNvGraphicFramePr>
+              <a:graphicFrameLocks xmlns:a="http://schemas.openxmlformats.org/drawingml/2006/main" noChangeAspect="1"/>
+            </wp:cNvGraphicFramePr>
+            <a:graphic xmlns:a="http://schemas.openxmlformats.org/drawingml/2006/main">
+              <a:graphicData uri="http://schemas.openxmlformats.org/drawingml/2006/picture">
+                <pic:pic xmlns:pic="http://schemas.openxmlformats.org/drawingml/2006/picture">
+                  <pic:nvPicPr>
+                    <pic:cNvPr id="1" name=""/>
+                    <pic:cNvPicPr/>
+                  </pic:nvPicPr>
+                  <pic:blipFill>
+                    <a:blip r:embed="rId40"/>
+                    <a:stretch>
+                      <a:fillRect/>
+                    </a:stretch>
+                  </pic:blipFill>
+                  <pic:spPr>
+                    <a:xfrm>
+                      <a:off x="0" y="0"/>
                       <a:ext cx="5731510" cy="2854960"/>
                     </a:xfrm>
                     <a:prstGeom prst="rect">
@@ -3775,26 +4149,31 @@
       <w:pPr>
         <w:pStyle w:val="Heading2"/>
       </w:pPr>
-      <w:bookmarkStart w:id="7" w:name="_Toc528332657"/>
+      <w:bookmarkStart w:id="8" w:name="_Toc528332657"/>
       <w:r>
         <w:lastRenderedPageBreak/>
         <w:t>Deploy the custom OWSM policy for role based access</w:t>
       </w:r>
-      <w:bookmarkEnd w:id="7"/>
+      <w:bookmarkEnd w:id="8"/>
     </w:p>
     <w:p>
       <w:pPr>
         <w:pStyle w:val="Heading3"/>
       </w:pPr>
-      <w:bookmarkStart w:id="8" w:name="_Toc528332658"/>
+      <w:bookmarkStart w:id="9" w:name="_Toc528332658"/>
       <w:r>
         <w:t>Patch your environment</w:t>
       </w:r>
-      <w:bookmarkEnd w:id="8"/>
-    </w:p>
-    <w:p>
-      <w:r>
-        <w:t>In order to use the custom OWSM policy on your environment, it needs to be 12.2.1.3 or a previous version but with the following patch installed:</w:t>
+      <w:bookmarkEnd w:id="9"/>
+    </w:p>
+    <w:p>
+      <w:proofErr w:type="gramStart"/>
+      <w:r>
+        <w:t>In order to</w:t>
+      </w:r>
+      <w:proofErr w:type="gramEnd"/>
+      <w:r>
+        <w:t xml:space="preserve"> use the custom OWSM policy on your environment, it needs to be 12.2.1.3 or a previous version but with the following patch installed:</w:t>
       </w:r>
     </w:p>
     <w:p>
@@ -3806,17 +4185,17 @@
       <w:pPr>
         <w:pStyle w:val="Heading3"/>
       </w:pPr>
-      <w:bookmarkStart w:id="9" w:name="_Toc528332659"/>
+      <w:bookmarkStart w:id="10" w:name="_Toc528332659"/>
       <w:r>
         <w:t>Deploy the policy JAR file</w:t>
       </w:r>
-      <w:bookmarkEnd w:id="9"/>
+      <w:bookmarkEnd w:id="10"/>
     </w:p>
     <w:p>
       <w:r>
         <w:t xml:space="preserve">You can find the policy JAR file at: </w:t>
       </w:r>
-      <w:hyperlink r:id="rId40" w:history="1">
+      <w:hyperlink r:id="rId41" w:history="1">
         <w:r>
           <w:rPr>
             <w:rStyle w:val="Hyperlink"/>
@@ -3837,8 +4216,6 @@
       <w:r>
         <w:t>After having done this, restart the domain to make the policy available.</w:t>
       </w:r>
-      <w:bookmarkStart w:id="10" w:name="_GoBack"/>
-      <w:bookmarkEnd w:id="10"/>
     </w:p>
     <w:p>
       <w:pPr>
@@ -3869,54 +4246,6 @@
             <wp:extent cx="5430008" cy="7097115"/>
             <wp:effectExtent l="0" t="0" r="0" b="8890"/>
             <wp:docPr id="30" name="Picture 30"/>
-            <wp:cNvGraphicFramePr>
-              <a:graphicFrameLocks xmlns:a="http://schemas.openxmlformats.org/drawingml/2006/main" noChangeAspect="1"/>
-            </wp:cNvGraphicFramePr>
-            <a:graphic xmlns:a="http://schemas.openxmlformats.org/drawingml/2006/main">
-              <a:graphicData uri="http://schemas.openxmlformats.org/drawingml/2006/picture">
-                <pic:pic xmlns:pic="http://schemas.openxmlformats.org/drawingml/2006/picture">
-                  <pic:nvPicPr>
-                    <pic:cNvPr id="1" name=""/>
-                    <pic:cNvPicPr/>
-                  </pic:nvPicPr>
-                  <pic:blipFill>
-                    <a:blip r:embed="rId41"/>
-                    <a:stretch>
-                      <a:fillRect/>
-                    </a:stretch>
-                  </pic:blipFill>
-                  <pic:spPr>
-                    <a:xfrm>
-                      <a:off x="0" y="0"/>
-                      <a:ext cx="5430008" cy="7097115"/>
-                    </a:xfrm>
-                    <a:prstGeom prst="rect">
-                      <a:avLst/>
-                    </a:prstGeom>
-                  </pic:spPr>
-                </pic:pic>
-              </a:graphicData>
-            </a:graphic>
-          </wp:inline>
-        </w:drawing>
-      </w:r>
-    </w:p>
-    <w:p>
-      <w:r>
-        <w:t>Import the custom policy</w:t>
-      </w:r>
-    </w:p>
-    <w:p>
-      <w:r>
-        <w:rPr>
-          <w:noProof/>
-        </w:rPr>
-        <w:lastRenderedPageBreak/>
-        <w:drawing>
-          <wp:inline distT="0" distB="0" distL="0" distR="0" wp14:anchorId="72BA18AF" wp14:editId="1F292D8F">
-            <wp:extent cx="5731510" cy="3230880"/>
-            <wp:effectExtent l="0" t="0" r="2540" b="7620"/>
-            <wp:docPr id="31" name="Picture 31"/>
             <wp:cNvGraphicFramePr>
               <a:graphicFrameLocks xmlns:a="http://schemas.openxmlformats.org/drawingml/2006/main" noChangeAspect="1"/>
             </wp:cNvGraphicFramePr>
@@ -3936,7 +4265,7 @@
                   <pic:spPr>
                     <a:xfrm>
                       <a:off x="0" y="0"/>
-                      <a:ext cx="5731510" cy="3230880"/>
+                      <a:ext cx="5430008" cy="7097115"/>
                     </a:xfrm>
                     <a:prstGeom prst="rect">
                       <a:avLst/>
@@ -3951,7 +4280,7 @@
     </w:p>
     <w:p>
       <w:r>
-        <w:t>Select policyexport.zip from the Deployables folder</w:t>
+        <w:t>Import the custom policy</w:t>
       </w:r>
     </w:p>
     <w:p>
@@ -3959,11 +4288,12 @@
         <w:rPr>
           <w:noProof/>
         </w:rPr>
+        <w:lastRenderedPageBreak/>
         <w:drawing>
-          <wp:inline distT="0" distB="0" distL="0" distR="0" wp14:anchorId="73C9B07C" wp14:editId="4EFB8D43">
-            <wp:extent cx="5731510" cy="2967355"/>
-            <wp:effectExtent l="0" t="0" r="2540" b="4445"/>
-            <wp:docPr id="32" name="Picture 32"/>
+          <wp:inline distT="0" distB="0" distL="0" distR="0" wp14:anchorId="72BA18AF" wp14:editId="1F292D8F">
+            <wp:extent cx="5731510" cy="3230880"/>
+            <wp:effectExtent l="0" t="0" r="2540" b="7620"/>
+            <wp:docPr id="31" name="Picture 31"/>
             <wp:cNvGraphicFramePr>
               <a:graphicFrameLocks xmlns:a="http://schemas.openxmlformats.org/drawingml/2006/main" noChangeAspect="1"/>
             </wp:cNvGraphicFramePr>
@@ -3983,7 +4313,7 @@
                   <pic:spPr>
                     <a:xfrm>
                       <a:off x="0" y="0"/>
-                      <a:ext cx="5731510" cy="2967355"/>
+                      <a:ext cx="5731510" cy="3230880"/>
                     </a:xfrm>
                     <a:prstGeom prst="rect">
                       <a:avLst/>
@@ -3998,14 +4328,27 @@
     </w:p>
     <w:p>
       <w:r>
+        <w:t xml:space="preserve">Select policyexport.zip from the </w:t>
+      </w:r>
+      <w:proofErr w:type="spellStart"/>
+      <w:r>
+        <w:t>Deployables</w:t>
+      </w:r>
+      <w:proofErr w:type="spellEnd"/>
+      <w:r>
+        <w:t xml:space="preserve"> folder</w:t>
+      </w:r>
+    </w:p>
+    <w:p>
+      <w:r>
         <w:rPr>
           <w:noProof/>
         </w:rPr>
         <w:drawing>
-          <wp:inline distT="0" distB="0" distL="0" distR="0" wp14:anchorId="446654BE" wp14:editId="487C5DF9">
-            <wp:extent cx="5731510" cy="1965325"/>
-            <wp:effectExtent l="0" t="0" r="2540" b="0"/>
-            <wp:docPr id="38" name="Picture 38"/>
+          <wp:inline distT="0" distB="0" distL="0" distR="0" wp14:anchorId="73C9B07C" wp14:editId="4EFB8D43">
+            <wp:extent cx="5731510" cy="2967355"/>
+            <wp:effectExtent l="0" t="0" r="2540" b="4445"/>
+            <wp:docPr id="32" name="Picture 32"/>
             <wp:cNvGraphicFramePr>
               <a:graphicFrameLocks xmlns:a="http://schemas.openxmlformats.org/drawingml/2006/main" noChangeAspect="1"/>
             </wp:cNvGraphicFramePr>
@@ -4025,7 +4368,7 @@
                   <pic:spPr>
                     <a:xfrm>
                       <a:off x="0" y="0"/>
-                      <a:ext cx="5731510" cy="1965325"/>
+                      <a:ext cx="5731510" cy="2967355"/>
                     </a:xfrm>
                     <a:prstGeom prst="rect">
                       <a:avLst/>
@@ -4039,49 +4382,15 @@
       </w:r>
     </w:p>
     <w:p>
-      <w:pPr>
-        <w:pStyle w:val="Heading2"/>
-      </w:pPr>
-      <w:bookmarkStart w:id="12" w:name="_Toc528332661"/>
-      <w:r>
-        <w:lastRenderedPageBreak/>
-        <w:t>Secure your services</w:t>
-      </w:r>
-      <w:bookmarkEnd w:id="12"/>
-    </w:p>
-    <w:p>
-      <w:r>
-        <w:t>These steps are required to secure services and provide role based access. The service in this example is an Oracle Service Bus REST service.</w:t>
-      </w:r>
-    </w:p>
-    <w:p>
-      <w:pPr>
-        <w:pStyle w:val="Heading3"/>
-      </w:pPr>
-      <w:bookmarkStart w:id="13" w:name="_Toc528332662"/>
-      <w:r>
-        <w:t>Add and configure OWSM policies</w:t>
-      </w:r>
-      <w:bookmarkEnd w:id="13"/>
-    </w:p>
-    <w:p>
-      <w:r>
-        <w:t>Open up the Service Bus console</w:t>
-      </w:r>
-      <w:r>
-        <w:t xml:space="preserve"> and navigate to the Proxy you want to protect</w:t>
-      </w:r>
-    </w:p>
-    <w:p>
       <w:r>
         <w:rPr>
           <w:noProof/>
         </w:rPr>
         <w:drawing>
-          <wp:inline distT="0" distB="0" distL="0" distR="0" wp14:anchorId="71C7A7BB" wp14:editId="11B73A71">
-            <wp:extent cx="5731510" cy="3696970"/>
+          <wp:inline distT="0" distB="0" distL="0" distR="0" wp14:anchorId="446654BE" wp14:editId="487C5DF9">
+            <wp:extent cx="5731510" cy="1965325"/>
             <wp:effectExtent l="0" t="0" r="2540" b="0"/>
-            <wp:docPr id="34" name="Picture 34"/>
+            <wp:docPr id="38" name="Picture 38"/>
             <wp:cNvGraphicFramePr>
               <a:graphicFrameLocks xmlns:a="http://schemas.openxmlformats.org/drawingml/2006/main" noChangeAspect="1"/>
             </wp:cNvGraphicFramePr>
@@ -4101,7 +4410,7 @@
                   <pic:spPr>
                     <a:xfrm>
                       <a:off x="0" y="0"/>
-                      <a:ext cx="5731510" cy="3696970"/>
+                      <a:ext cx="5731510" cy="1965325"/>
                     </a:xfrm>
                     <a:prstGeom prst="rect">
                       <a:avLst/>
@@ -4115,8 +4424,50 @@
       </w:r>
     </w:p>
     <w:p>
-      <w:r>
-        <w:t>Create a session</w:t>
+      <w:pPr>
+        <w:pStyle w:val="Heading2"/>
+      </w:pPr>
+      <w:bookmarkStart w:id="12" w:name="_Toc528332661"/>
+      <w:r>
+        <w:lastRenderedPageBreak/>
+        <w:t>Secure your services</w:t>
+      </w:r>
+      <w:bookmarkEnd w:id="12"/>
+    </w:p>
+    <w:p>
+      <w:r>
+        <w:t xml:space="preserve">These steps are required to secure services and provide </w:t>
+      </w:r>
+      <w:proofErr w:type="gramStart"/>
+      <w:r>
+        <w:t>role based</w:t>
+      </w:r>
+      <w:proofErr w:type="gramEnd"/>
+      <w:r>
+        <w:t xml:space="preserve"> access. The service in this example is an Oracle Service Bus REST service.</w:t>
+      </w:r>
+    </w:p>
+    <w:p>
+      <w:pPr>
+        <w:pStyle w:val="Heading3"/>
+      </w:pPr>
+      <w:bookmarkStart w:id="13" w:name="_Toc528332662"/>
+      <w:r>
+        <w:t>Add and configure OWSM policies</w:t>
+      </w:r>
+      <w:bookmarkEnd w:id="13"/>
+    </w:p>
+    <w:p>
+      <w:proofErr w:type="gramStart"/>
+      <w:r>
+        <w:t>Open up</w:t>
+      </w:r>
+      <w:proofErr w:type="gramEnd"/>
+      <w:r>
+        <w:t xml:space="preserve"> the Service Bus console</w:t>
+      </w:r>
+      <w:r>
+        <w:t xml:space="preserve"> and navigate to the Proxy you want to protect</w:t>
       </w:r>
     </w:p>
     <w:p>
@@ -4125,10 +4476,10 @@
           <w:noProof/>
         </w:rPr>
         <w:drawing>
-          <wp:inline distT="0" distB="0" distL="0" distR="0" wp14:anchorId="5100C7F7" wp14:editId="63E716BD">
-            <wp:extent cx="3419952" cy="1047896"/>
-            <wp:effectExtent l="0" t="0" r="9525" b="0"/>
-            <wp:docPr id="35" name="Picture 35"/>
+          <wp:inline distT="0" distB="0" distL="0" distR="0" wp14:anchorId="71C7A7BB" wp14:editId="11B73A71">
+            <wp:extent cx="5731510" cy="3696970"/>
+            <wp:effectExtent l="0" t="0" r="2540" b="0"/>
+            <wp:docPr id="34" name="Picture 34"/>
             <wp:cNvGraphicFramePr>
               <a:graphicFrameLocks xmlns:a="http://schemas.openxmlformats.org/drawingml/2006/main" noChangeAspect="1"/>
             </wp:cNvGraphicFramePr>
@@ -4148,7 +4499,7 @@
                   <pic:spPr>
                     <a:xfrm>
                       <a:off x="0" y="0"/>
-                      <a:ext cx="3419952" cy="1047896"/>
+                      <a:ext cx="5731510" cy="3696970"/>
                     </a:xfrm>
                     <a:prstGeom prst="rect">
                       <a:avLst/>
@@ -4163,7 +4514,7 @@
     </w:p>
     <w:p>
       <w:r>
-        <w:t>Go to the policies page</w:t>
+        <w:t>Create a session</w:t>
       </w:r>
     </w:p>
     <w:p>
@@ -4171,12 +4522,11 @@
         <w:rPr>
           <w:noProof/>
         </w:rPr>
-        <w:lastRenderedPageBreak/>
         <w:drawing>
-          <wp:inline distT="0" distB="0" distL="0" distR="0" wp14:anchorId="0C9CDF97" wp14:editId="5F056B71">
-            <wp:extent cx="3905795" cy="4563112"/>
-            <wp:effectExtent l="0" t="0" r="0" b="8890"/>
-            <wp:docPr id="36" name="Picture 36"/>
+          <wp:inline distT="0" distB="0" distL="0" distR="0" wp14:anchorId="5100C7F7" wp14:editId="63E716BD">
+            <wp:extent cx="3419952" cy="1047896"/>
+            <wp:effectExtent l="0" t="0" r="9525" b="0"/>
+            <wp:docPr id="35" name="Picture 35"/>
             <wp:cNvGraphicFramePr>
               <a:graphicFrameLocks xmlns:a="http://schemas.openxmlformats.org/drawingml/2006/main" noChangeAspect="1"/>
             </wp:cNvGraphicFramePr>
@@ -4196,7 +4546,7 @@
                   <pic:spPr>
                     <a:xfrm>
                       <a:off x="0" y="0"/>
-                      <a:ext cx="3905795" cy="4563112"/>
+                      <a:ext cx="3419952" cy="1047896"/>
                     </a:xfrm>
                     <a:prstGeom prst="rect">
                       <a:avLst/>
@@ -4211,7 +4561,7 @@
     </w:p>
     <w:p>
       <w:r>
-        <w:t>Indicate you want to use the OWSM policy store</w:t>
+        <w:t>Go to the policies page</w:t>
       </w:r>
     </w:p>
     <w:p>
@@ -4219,11 +4569,12 @@
         <w:rPr>
           <w:noProof/>
         </w:rPr>
+        <w:lastRenderedPageBreak/>
         <w:drawing>
-          <wp:inline distT="0" distB="0" distL="0" distR="0" wp14:anchorId="7CF44518" wp14:editId="52AB29B1">
-            <wp:extent cx="2724530" cy="3334215"/>
-            <wp:effectExtent l="0" t="0" r="0" b="0"/>
-            <wp:docPr id="37" name="Picture 37"/>
+          <wp:inline distT="0" distB="0" distL="0" distR="0" wp14:anchorId="0C9CDF97" wp14:editId="5F056B71">
+            <wp:extent cx="3905795" cy="4563112"/>
+            <wp:effectExtent l="0" t="0" r="0" b="8890"/>
+            <wp:docPr id="36" name="Picture 36"/>
             <wp:cNvGraphicFramePr>
               <a:graphicFrameLocks xmlns:a="http://schemas.openxmlformats.org/drawingml/2006/main" noChangeAspect="1"/>
             </wp:cNvGraphicFramePr>
@@ -4243,7 +4594,7 @@
                   <pic:spPr>
                     <a:xfrm>
                       <a:off x="0" y="0"/>
-                      <a:ext cx="2724530" cy="3334215"/>
+                      <a:ext cx="3905795" cy="4563112"/>
                     </a:xfrm>
                     <a:prstGeom prst="rect">
                       <a:avLst/>
@@ -4258,7 +4609,7 @@
     </w:p>
     <w:p>
       <w:r>
-        <w:t>Click the attach icon</w:t>
+        <w:t>Indicate you want to use the OWSM policy store</w:t>
       </w:r>
     </w:p>
     <w:p>
@@ -4266,12 +4617,11 @@
         <w:rPr>
           <w:noProof/>
         </w:rPr>
-        <w:lastRenderedPageBreak/>
         <w:drawing>
-          <wp:inline distT="0" distB="0" distL="0" distR="0" wp14:anchorId="77DD3EE2" wp14:editId="71419B79">
-            <wp:extent cx="5731510" cy="3531870"/>
-            <wp:effectExtent l="0" t="0" r="2540" b="0"/>
-            <wp:docPr id="39" name="Picture 39"/>
+          <wp:inline distT="0" distB="0" distL="0" distR="0" wp14:anchorId="7CF44518" wp14:editId="52AB29B1">
+            <wp:extent cx="2724530" cy="3334215"/>
+            <wp:effectExtent l="0" t="0" r="0" b="0"/>
+            <wp:docPr id="37" name="Picture 37"/>
             <wp:cNvGraphicFramePr>
               <a:graphicFrameLocks xmlns:a="http://schemas.openxmlformats.org/drawingml/2006/main" noChangeAspect="1"/>
             </wp:cNvGraphicFramePr>
@@ -4291,7 +4641,7 @@
                   <pic:spPr>
                     <a:xfrm>
                       <a:off x="0" y="0"/>
-                      <a:ext cx="5731510" cy="3531870"/>
+                      <a:ext cx="2724530" cy="3334215"/>
                     </a:xfrm>
                     <a:prstGeom prst="rect">
                       <a:avLst/>
@@ -4306,12 +4656,7 @@
     </w:p>
     <w:p>
       <w:r>
-        <w:t>Select CUSTOM/rest_user_assertion_policy and click attach</w:t>
-      </w:r>
-    </w:p>
-    <w:p>
-      <w:r>
-        <w:t>When using TLS for incoming messages on the Service Bus attach oracle/http_jwt_token_over_ssl_service_policy else attach oracle/http_jwt_token_service_policy</w:t>
+        <w:t>Click the attach icon</w:t>
       </w:r>
     </w:p>
     <w:p>
@@ -4319,11 +4664,12 @@
         <w:rPr>
           <w:noProof/>
         </w:rPr>
+        <w:lastRenderedPageBreak/>
         <w:drawing>
-          <wp:inline distT="0" distB="0" distL="0" distR="0" wp14:anchorId="35F37079" wp14:editId="42BF410E">
-            <wp:extent cx="5731510" cy="3512820"/>
+          <wp:inline distT="0" distB="0" distL="0" distR="0" wp14:anchorId="77DD3EE2" wp14:editId="71419B79">
+            <wp:extent cx="5731510" cy="3531870"/>
             <wp:effectExtent l="0" t="0" r="2540" b="0"/>
-            <wp:docPr id="40" name="Picture 40"/>
+            <wp:docPr id="39" name="Picture 39"/>
             <wp:cNvGraphicFramePr>
               <a:graphicFrameLocks xmlns:a="http://schemas.openxmlformats.org/drawingml/2006/main" noChangeAspect="1"/>
             </wp:cNvGraphicFramePr>
@@ -4343,7 +4689,7 @@
                   <pic:spPr>
                     <a:xfrm>
                       <a:off x="0" y="0"/>
-                      <a:ext cx="5731510" cy="3512820"/>
+                      <a:ext cx="5731510" cy="3531870"/>
                     </a:xfrm>
                     <a:prstGeom prst="rect">
                       <a:avLst/>
@@ -4358,20 +4704,45 @@
     </w:p>
     <w:p>
       <w:r>
-        <w:t>After attaching click Ok.</w:t>
-      </w:r>
+        <w:t>Select CUSTOM/</w:t>
+      </w:r>
+      <w:proofErr w:type="spellStart"/>
+      <w:r>
+        <w:t>rest_user_assertion_policy</w:t>
+      </w:r>
+      <w:proofErr w:type="spellEnd"/>
+      <w:r>
+        <w:t xml:space="preserve"> and click attach</w:t>
+      </w:r>
+    </w:p>
+    <w:p>
+      <w:r>
+        <w:t>When using TLS for incoming messages on the Service Bus attach oracle/</w:t>
+      </w:r>
+      <w:proofErr w:type="spellStart"/>
+      <w:r>
+        <w:t>http_jwt_token_over_ssl_service_policy</w:t>
+      </w:r>
+      <w:proofErr w:type="spellEnd"/>
+      <w:r>
+        <w:t xml:space="preserve"> else attach oracle/</w:t>
+      </w:r>
+      <w:proofErr w:type="spellStart"/>
+      <w:r>
+        <w:t>http_jwt_token_service_policy</w:t>
+      </w:r>
+      <w:proofErr w:type="spellEnd"/>
     </w:p>
     <w:p>
       <w:r>
         <w:rPr>
           <w:noProof/>
         </w:rPr>
-        <w:lastRenderedPageBreak/>
         <w:drawing>
-          <wp:inline distT="0" distB="0" distL="0" distR="0" wp14:anchorId="5D0AF47F" wp14:editId="29BDC110">
-            <wp:extent cx="5731510" cy="5509895"/>
+          <wp:inline distT="0" distB="0" distL="0" distR="0" wp14:anchorId="35F37079" wp14:editId="42BF410E">
+            <wp:extent cx="5731510" cy="3512820"/>
             <wp:effectExtent l="0" t="0" r="2540" b="0"/>
-            <wp:docPr id="41" name="Picture 41"/>
+            <wp:docPr id="40" name="Picture 40"/>
             <wp:cNvGraphicFramePr>
               <a:graphicFrameLocks xmlns:a="http://schemas.openxmlformats.org/drawingml/2006/main" noChangeAspect="1"/>
             </wp:cNvGraphicFramePr>
@@ -4391,7 +4762,7 @@
                   <pic:spPr>
                     <a:xfrm>
                       <a:off x="0" y="0"/>
-                      <a:ext cx="5731510" cy="5509895"/>
+                      <a:ext cx="5731510" cy="3512820"/>
                     </a:xfrm>
                     <a:prstGeom prst="rect">
                       <a:avLst/>
@@ -4406,10 +4777,7 @@
     </w:p>
     <w:p>
       <w:r>
-        <w:t>Indicate which principles are allowed to access the service. Principles can be WebLogic authentication provider users or groups. We configured the group tokenusers before.</w:t>
-      </w:r>
-      <w:r>
-        <w:t xml:space="preserve"> This can be a comma separated list of principles. Only one needs to be valid for the request to pass.</w:t>
+        <w:t>After attaching click Ok.</w:t>
       </w:r>
     </w:p>
     <w:p>
@@ -4417,11 +4785,12 @@
         <w:rPr>
           <w:noProof/>
         </w:rPr>
+        <w:lastRenderedPageBreak/>
         <w:drawing>
-          <wp:inline distT="0" distB="0" distL="0" distR="0" wp14:anchorId="07ADA2A5" wp14:editId="44B9C263">
-            <wp:extent cx="5731510" cy="1978660"/>
-            <wp:effectExtent l="0" t="0" r="2540" b="2540"/>
-            <wp:docPr id="42" name="Picture 42"/>
+          <wp:inline distT="0" distB="0" distL="0" distR="0" wp14:anchorId="5D0AF47F" wp14:editId="29BDC110">
+            <wp:extent cx="5731510" cy="5509895"/>
+            <wp:effectExtent l="0" t="0" r="2540" b="0"/>
+            <wp:docPr id="41" name="Picture 41"/>
             <wp:cNvGraphicFramePr>
               <a:graphicFrameLocks xmlns:a="http://schemas.openxmlformats.org/drawingml/2006/main" noChangeAspect="1"/>
             </wp:cNvGraphicFramePr>
@@ -4441,6 +4810,72 @@
                   <pic:spPr>
                     <a:xfrm>
                       <a:off x="0" y="0"/>
+                      <a:ext cx="5731510" cy="5509895"/>
+                    </a:xfrm>
+                    <a:prstGeom prst="rect">
+                      <a:avLst/>
+                    </a:prstGeom>
+                  </pic:spPr>
+                </pic:pic>
+              </a:graphicData>
+            </a:graphic>
+          </wp:inline>
+        </w:drawing>
+      </w:r>
+    </w:p>
+    <w:p>
+      <w:r>
+        <w:t xml:space="preserve">Indicate which principles </w:t>
+      </w:r>
+      <w:proofErr w:type="gramStart"/>
+      <w:r>
+        <w:t>are allowed to</w:t>
+      </w:r>
+      <w:proofErr w:type="gramEnd"/>
+      <w:r>
+        <w:t xml:space="preserve"> access the service. Principles can be WebLogic authentication provider users or groups. We configured the group </w:t>
+      </w:r>
+      <w:proofErr w:type="spellStart"/>
+      <w:r>
+        <w:t>tokenusers</w:t>
+      </w:r>
+      <w:proofErr w:type="spellEnd"/>
+      <w:r>
+        <w:t xml:space="preserve"> before.</w:t>
+      </w:r>
+      <w:r>
+        <w:t xml:space="preserve"> This can be a comma separated list of principles. Only one needs to be valid for the request to pass.</w:t>
+      </w:r>
+    </w:p>
+    <w:p>
+      <w:r>
+        <w:rPr>
+          <w:noProof/>
+        </w:rPr>
+        <w:drawing>
+          <wp:inline distT="0" distB="0" distL="0" distR="0" wp14:anchorId="07ADA2A5" wp14:editId="44B9C263">
+            <wp:extent cx="5731510" cy="1978660"/>
+            <wp:effectExtent l="0" t="0" r="2540" b="2540"/>
+            <wp:docPr id="42" name="Picture 42"/>
+            <wp:cNvGraphicFramePr>
+              <a:graphicFrameLocks xmlns:a="http://schemas.openxmlformats.org/drawingml/2006/main" noChangeAspect="1"/>
+            </wp:cNvGraphicFramePr>
+            <a:graphic xmlns:a="http://schemas.openxmlformats.org/drawingml/2006/main">
+              <a:graphicData uri="http://schemas.openxmlformats.org/drawingml/2006/picture">
+                <pic:pic xmlns:pic="http://schemas.openxmlformats.org/drawingml/2006/picture">
+                  <pic:nvPicPr>
+                    <pic:cNvPr id="1" name=""/>
+                    <pic:cNvPicPr/>
+                  </pic:nvPicPr>
+                  <pic:blipFill>
+                    <a:blip r:embed="rId53"/>
+                    <a:stretch>
+                      <a:fillRect/>
+                    </a:stretch>
+                  </pic:blipFill>
+                  <pic:spPr>
+                    <a:xfrm>
+                      <a:off x="0" y="0"/>
                       <a:ext cx="5731510" cy="1978660"/>
                     </a:xfrm>
                     <a:prstGeom prst="rect">
@@ -4474,7 +4909,15 @@
     </w:p>
     <w:p>
       <w:r>
-        <w:t>The testprocess has been described briefly when deploying the token service.</w:t>
+        <w:t xml:space="preserve">The </w:t>
+      </w:r>
+      <w:proofErr w:type="spellStart"/>
+      <w:r>
+        <w:t>testprocess</w:t>
+      </w:r>
+      <w:proofErr w:type="spellEnd"/>
+      <w:r>
+        <w:t xml:space="preserve"> has been described briefly when deploying the token service.</w:t>
       </w:r>
     </w:p>
     <w:p>
@@ -4489,37 +4932,6 @@
       </w:pPr>
       <w:r>
         <w:t xml:space="preserve">In this test situation my protected service is: </w:t>
-      </w:r>
-      <w:hyperlink r:id="rId53" w:history="1">
-        <w:r>
-          <w:rPr>
-            <w:rStyle w:val="Hyperlink"/>
-            <w:rFonts w:ascii="Helvetica" w:hAnsi="Helvetica" w:cs="Helvetica"/>
-            <w:sz w:val="18"/>
-            <w:szCs w:val="18"/>
-            <w:shd w:val="clear" w:color="auto" w:fill="FFFFFF"/>
-          </w:rPr>
-          <w:t>http://localhost:7101/SBProject/RestService?name=maarten</w:t>
-        </w:r>
-      </w:hyperlink>
-    </w:p>
-    <w:p>
-      <w:r>
-        <w:t>Open Postman</w:t>
-      </w:r>
-    </w:p>
-    <w:p>
-      <w:pPr>
-        <w:rPr>
-          <w:rFonts w:ascii="Helvetica" w:hAnsi="Helvetica" w:cs="Helvetica"/>
-          <w:color w:val="505050"/>
-          <w:sz w:val="18"/>
-          <w:szCs w:val="18"/>
-          <w:shd w:val="clear" w:color="auto" w:fill="FFFFFF"/>
-        </w:rPr>
-      </w:pPr>
-      <w:r>
-        <w:t xml:space="preserve">Configure it to do a GET request to </w:t>
       </w:r>
       <w:hyperlink r:id="rId54" w:history="1">
         <w:r>
@@ -4536,7 +4948,46 @@
     </w:p>
     <w:p>
       <w:r>
-        <w:t>Go to the Authorization tab. Type OAuth 2, ‘Add Authorization data to Request Headers’</w:t>
+        <w:t>Open Postman</w:t>
+      </w:r>
+    </w:p>
+    <w:p>
+      <w:pPr>
+        <w:rPr>
+          <w:rFonts w:ascii="Helvetica" w:hAnsi="Helvetica" w:cs="Helvetica"/>
+          <w:color w:val="505050"/>
+          <w:sz w:val="18"/>
+          <w:szCs w:val="18"/>
+          <w:shd w:val="clear" w:color="auto" w:fill="FFFFFF"/>
+        </w:rPr>
+      </w:pPr>
+      <w:r>
+        <w:t xml:space="preserve">Configure it to do a GET request to </w:t>
+      </w:r>
+      <w:hyperlink r:id="rId55" w:history="1">
+        <w:r>
+          <w:rPr>
+            <w:rStyle w:val="Hyperlink"/>
+            <w:rFonts w:ascii="Helvetica" w:hAnsi="Helvetica" w:cs="Helvetica"/>
+            <w:sz w:val="18"/>
+            <w:szCs w:val="18"/>
+            <w:shd w:val="clear" w:color="auto" w:fill="FFFFFF"/>
+          </w:rPr>
+          <w:t>http://localhost:7101/SBProject/RestService?name=maarten</w:t>
+        </w:r>
+      </w:hyperlink>
+    </w:p>
+    <w:p>
+      <w:r>
+        <w:t xml:space="preserve">Go to the Authorization </w:t>
+      </w:r>
+      <w:proofErr w:type="gramStart"/>
+      <w:r>
+        <w:t>tab.</w:t>
+      </w:r>
+      <w:proofErr w:type="gramEnd"/>
+      <w:r>
+        <w:t xml:space="preserve"> Type OAuth 2, ‘Add Authorization data to Request Headers’</w:t>
       </w:r>
     </w:p>
     <w:p>
@@ -4549,54 +5000,6 @@
             <wp:extent cx="5731510" cy="2081530"/>
             <wp:effectExtent l="0" t="0" r="2540" b="0"/>
             <wp:docPr id="43" name="Picture 43"/>
-            <wp:cNvGraphicFramePr>
-              <a:graphicFrameLocks xmlns:a="http://schemas.openxmlformats.org/drawingml/2006/main" noChangeAspect="1"/>
-            </wp:cNvGraphicFramePr>
-            <a:graphic xmlns:a="http://schemas.openxmlformats.org/drawingml/2006/main">
-              <a:graphicData uri="http://schemas.openxmlformats.org/drawingml/2006/picture">
-                <pic:pic xmlns:pic="http://schemas.openxmlformats.org/drawingml/2006/picture">
-                  <pic:nvPicPr>
-                    <pic:cNvPr id="1" name=""/>
-                    <pic:cNvPicPr/>
-                  </pic:nvPicPr>
-                  <pic:blipFill>
-                    <a:blip r:embed="rId55"/>
-                    <a:stretch>
-                      <a:fillRect/>
-                    </a:stretch>
-                  </pic:blipFill>
-                  <pic:spPr>
-                    <a:xfrm>
-                      <a:off x="0" y="0"/>
-                      <a:ext cx="5731510" cy="2081530"/>
-                    </a:xfrm>
-                    <a:prstGeom prst="rect">
-                      <a:avLst/>
-                    </a:prstGeom>
-                  </pic:spPr>
-                </pic:pic>
-              </a:graphicData>
-            </a:graphic>
-          </wp:inline>
-        </w:drawing>
-      </w:r>
-    </w:p>
-    <w:p>
-      <w:r>
-        <w:t>Get New Access Token</w:t>
-      </w:r>
-    </w:p>
-    <w:p>
-      <w:r>
-        <w:rPr>
-          <w:noProof/>
-        </w:rPr>
-        <w:lastRenderedPageBreak/>
-        <w:drawing>
-          <wp:inline distT="0" distB="0" distL="0" distR="0" wp14:anchorId="26A2348E" wp14:editId="3093DB02">
-            <wp:extent cx="5731510" cy="4206875"/>
-            <wp:effectExtent l="0" t="0" r="2540" b="3175"/>
-            <wp:docPr id="44" name="Picture 44"/>
             <wp:cNvGraphicFramePr>
               <a:graphicFrameLocks xmlns:a="http://schemas.openxmlformats.org/drawingml/2006/main" noChangeAspect="1"/>
             </wp:cNvGraphicFramePr>
@@ -4616,7 +5019,7 @@
                   <pic:spPr>
                     <a:xfrm>
                       <a:off x="0" y="0"/>
-                      <a:ext cx="5731510" cy="4206875"/>
+                      <a:ext cx="5731510" cy="2081530"/>
                     </a:xfrm>
                     <a:prstGeom prst="rect">
                       <a:avLst/>
@@ -4631,7 +5034,7 @@
     </w:p>
     <w:p>
       <w:r>
-        <w:t>Request Token</w:t>
+        <w:t>Get New Access Token</w:t>
       </w:r>
     </w:p>
     <w:p>
@@ -4639,11 +5042,12 @@
         <w:rPr>
           <w:noProof/>
         </w:rPr>
+        <w:lastRenderedPageBreak/>
         <w:drawing>
-          <wp:inline distT="0" distB="0" distL="0" distR="0" wp14:anchorId="14FCA609" wp14:editId="759DEB8A">
-            <wp:extent cx="5731510" cy="2847340"/>
-            <wp:effectExtent l="0" t="0" r="2540" b="0"/>
-            <wp:docPr id="45" name="Picture 45"/>
+          <wp:inline distT="0" distB="0" distL="0" distR="0" wp14:anchorId="26A2348E" wp14:editId="3093DB02">
+            <wp:extent cx="5731510" cy="4206875"/>
+            <wp:effectExtent l="0" t="0" r="2540" b="3175"/>
+            <wp:docPr id="44" name="Picture 44"/>
             <wp:cNvGraphicFramePr>
               <a:graphicFrameLocks xmlns:a="http://schemas.openxmlformats.org/drawingml/2006/main" noChangeAspect="1"/>
             </wp:cNvGraphicFramePr>
@@ -4663,7 +5067,7 @@
                   <pic:spPr>
                     <a:xfrm>
                       <a:off x="0" y="0"/>
-                      <a:ext cx="5731510" cy="2847340"/>
+                      <a:ext cx="5731510" cy="4206875"/>
                     </a:xfrm>
                     <a:prstGeom prst="rect">
                       <a:avLst/>
@@ -4678,7 +5082,7 @@
     </w:p>
     <w:p>
       <w:r>
-        <w:t>Use Token</w:t>
+        <w:t>Request Token</w:t>
       </w:r>
     </w:p>
     <w:p>
@@ -4686,12 +5090,11 @@
         <w:rPr>
           <w:noProof/>
         </w:rPr>
-        <w:lastRenderedPageBreak/>
         <w:drawing>
-          <wp:inline distT="0" distB="0" distL="0" distR="0" wp14:anchorId="41C19DBD" wp14:editId="291003CD">
-            <wp:extent cx="5731510" cy="2887345"/>
-            <wp:effectExtent l="0" t="0" r="2540" b="8255"/>
-            <wp:docPr id="46" name="Picture 46"/>
+          <wp:inline distT="0" distB="0" distL="0" distR="0" wp14:anchorId="14FCA609" wp14:editId="759DEB8A">
+            <wp:extent cx="5731510" cy="2847340"/>
+            <wp:effectExtent l="0" t="0" r="2540" b="0"/>
+            <wp:docPr id="45" name="Picture 45"/>
             <wp:cNvGraphicFramePr>
               <a:graphicFrameLocks xmlns:a="http://schemas.openxmlformats.org/drawingml/2006/main" noChangeAspect="1"/>
             </wp:cNvGraphicFramePr>
@@ -4711,7 +5114,7 @@
                   <pic:spPr>
                     <a:xfrm>
                       <a:off x="0" y="0"/>
-                      <a:ext cx="5731510" cy="2887345"/>
+                      <a:ext cx="5731510" cy="2847340"/>
                     </a:xfrm>
                     <a:prstGeom prst="rect">
                       <a:avLst/>
@@ -4726,7 +5129,7 @@
     </w:p>
     <w:p>
       <w:r>
-        <w:t>Send a request</w:t>
+        <w:t>Use Token</w:t>
       </w:r>
     </w:p>
     <w:p>
@@ -4734,11 +5137,12 @@
         <w:rPr>
           <w:noProof/>
         </w:rPr>
+        <w:lastRenderedPageBreak/>
         <w:drawing>
-          <wp:inline distT="0" distB="0" distL="0" distR="0" wp14:anchorId="26CA2B5D" wp14:editId="77CB7194">
-            <wp:extent cx="5731510" cy="2037080"/>
-            <wp:effectExtent l="0" t="0" r="2540" b="1270"/>
-            <wp:docPr id="47" name="Picture 47"/>
+          <wp:inline distT="0" distB="0" distL="0" distR="0" wp14:anchorId="41C19DBD" wp14:editId="291003CD">
+            <wp:extent cx="5731510" cy="2887345"/>
+            <wp:effectExtent l="0" t="0" r="2540" b="8255"/>
+            <wp:docPr id="46" name="Picture 46"/>
             <wp:cNvGraphicFramePr>
               <a:graphicFrameLocks xmlns:a="http://schemas.openxmlformats.org/drawingml/2006/main" noChangeAspect="1"/>
             </wp:cNvGraphicFramePr>
@@ -4758,7 +5162,7 @@
                   <pic:spPr>
                     <a:xfrm>
                       <a:off x="0" y="0"/>
-                      <a:ext cx="5731510" cy="2037080"/>
+                      <a:ext cx="5731510" cy="2887345"/>
                     </a:xfrm>
                     <a:prstGeom prst="rect">
                       <a:avLst/>
@@ -4773,7 +5177,7 @@
     </w:p>
     <w:p>
       <w:r>
-        <w:t>Confirm the response gives the expected result. HTTP 200 = OK</w:t>
+        <w:t>Send a request</w:t>
       </w:r>
     </w:p>
     <w:p>
@@ -4782,10 +5186,10 @@
           <w:noProof/>
         </w:rPr>
         <w:drawing>
-          <wp:inline distT="0" distB="0" distL="0" distR="0" wp14:anchorId="14739F89" wp14:editId="36BD11E0">
-            <wp:extent cx="5731510" cy="2679065"/>
-            <wp:effectExtent l="0" t="0" r="2540" b="6985"/>
-            <wp:docPr id="48" name="Picture 48"/>
+          <wp:inline distT="0" distB="0" distL="0" distR="0" wp14:anchorId="26CA2B5D" wp14:editId="77CB7194">
+            <wp:extent cx="5731510" cy="2037080"/>
+            <wp:effectExtent l="0" t="0" r="2540" b="1270"/>
+            <wp:docPr id="47" name="Picture 47"/>
             <wp:cNvGraphicFramePr>
               <a:graphicFrameLocks xmlns:a="http://schemas.openxmlformats.org/drawingml/2006/main" noChangeAspect="1"/>
             </wp:cNvGraphicFramePr>
@@ -4805,7 +5209,7 @@
                   <pic:spPr>
                     <a:xfrm>
                       <a:off x="0" y="0"/>
-                      <a:ext cx="5731510" cy="2679065"/>
+                      <a:ext cx="5731510" cy="2037080"/>
                     </a:xfrm>
                     <a:prstGeom prst="rect">
                       <a:avLst/>
@@ -4820,86 +5224,7 @@
     </w:p>
     <w:p>
       <w:r>
-        <w:lastRenderedPageBreak/>
-        <w:t>In the Service Bus you can access the authenticated user at $inbound/ctx:security/ctx:transportClient/ctx:username</w:t>
-      </w:r>
-    </w:p>
-    <w:p>
-      <w:r>
-        <w:t>You can confirm several things during testing:</w:t>
-      </w:r>
-    </w:p>
-    <w:p>
-      <w:pPr>
-        <w:pStyle w:val="ListParagraph"/>
-        <w:numPr>
-          <w:ilvl w:val="0"/>
-          <w:numId w:val="1"/>
-        </w:numPr>
-      </w:pPr>
-      <w:r>
-        <w:t>Try to request a token for a user not in the tokenusers group. The tokenservice should not generate a token for such a user.</w:t>
-      </w:r>
-    </w:p>
-    <w:p>
-      <w:pPr>
-        <w:pStyle w:val="ListParagraph"/>
-        <w:numPr>
-          <w:ilvl w:val="0"/>
-          <w:numId w:val="1"/>
-        </w:numPr>
-      </w:pPr>
-      <w:r>
-        <w:t>Try to use a token of a user which is not in a role specified as configuration parameter of the custom policy. The reply should indicate Unauthorized. HTTP status code 401</w:t>
-      </w:r>
-    </w:p>
-    <w:p>
-      <w:pPr>
-        <w:pStyle w:val="ListParagraph"/>
-        <w:numPr>
-          <w:ilvl w:val="0"/>
-          <w:numId w:val="1"/>
-        </w:numPr>
-      </w:pPr>
-      <w:r>
-        <w:t>Try specifying several principles and a user having for example only the last one. The user should be able to access the service with the token.</w:t>
-      </w:r>
-    </w:p>
-    <w:p>
-      <w:pPr>
-        <w:pStyle w:val="ListParagraph"/>
-        <w:numPr>
-          <w:ilvl w:val="0"/>
-          <w:numId w:val="1"/>
-        </w:numPr>
-      </w:pPr>
-      <w:r>
-        <w:t>Try to manipulate the token. E.g. decode the body, replace the subject, encode the body. The JWT token validation should fail.</w:t>
-      </w:r>
-    </w:p>
-    <w:p>
-      <w:pPr>
-        <w:pStyle w:val="Heading1"/>
-      </w:pPr>
-      <w:bookmarkStart w:id="15" w:name="_Toc528332664"/>
-      <w:r>
-        <w:t>Good to know</w:t>
-      </w:r>
-      <w:bookmarkEnd w:id="15"/>
-    </w:p>
-    <w:p>
-      <w:pPr>
-        <w:pStyle w:val="Heading2"/>
-      </w:pPr>
-      <w:bookmarkStart w:id="16" w:name="_Toc528332665"/>
-      <w:r>
-        <w:t>Additional logging</w:t>
-      </w:r>
-      <w:bookmarkEnd w:id="16"/>
-    </w:p>
-    <w:p>
-      <w:r>
-        <w:t>The OAuth2 token service and custom OWSM policy both use the ADF logger. Log messages will appear in the servers diagnostics log files. You can increase the log level using the normal EM log configuration settings:</w:t>
+        <w:t>Confirm the response gives the expected result. HTTP 200 = OK</w:t>
       </w:r>
     </w:p>
     <w:p>
@@ -4907,12 +5232,11 @@
         <w:rPr>
           <w:noProof/>
         </w:rPr>
-        <w:lastRenderedPageBreak/>
         <w:drawing>
-          <wp:inline distT="0" distB="0" distL="0" distR="0" wp14:anchorId="24DFE117" wp14:editId="267E88D3">
-            <wp:extent cx="5544324" cy="7306695"/>
-            <wp:effectExtent l="0" t="0" r="0" b="8890"/>
-            <wp:docPr id="49" name="Picture 49"/>
+          <wp:inline distT="0" distB="0" distL="0" distR="0" wp14:anchorId="14739F89" wp14:editId="36BD11E0">
+            <wp:extent cx="5731510" cy="2679065"/>
+            <wp:effectExtent l="0" t="0" r="2540" b="6985"/>
+            <wp:docPr id="48" name="Picture 48"/>
             <wp:cNvGraphicFramePr>
               <a:graphicFrameLocks xmlns:a="http://schemas.openxmlformats.org/drawingml/2006/main" noChangeAspect="1"/>
             </wp:cNvGraphicFramePr>
@@ -4932,7 +5256,7 @@
                   <pic:spPr>
                     <a:xfrm>
                       <a:off x="0" y="0"/>
-                      <a:ext cx="5544324" cy="7306695"/>
+                      <a:ext cx="5731510" cy="2679065"/>
                     </a:xfrm>
                     <a:prstGeom prst="rect">
                       <a:avLst/>
@@ -4947,15 +5271,146 @@
     </w:p>
     <w:p>
       <w:r>
+        <w:lastRenderedPageBreak/>
+        <w:t>In the Service Bus you can access the authenticated user at $inbound/</w:t>
+      </w:r>
+      <w:proofErr w:type="spellStart"/>
+      <w:proofErr w:type="gramStart"/>
+      <w:r>
+        <w:t>ctx:security</w:t>
+      </w:r>
+      <w:proofErr w:type="spellEnd"/>
+      <w:proofErr w:type="gramEnd"/>
+      <w:r>
+        <w:t>/</w:t>
+      </w:r>
+      <w:proofErr w:type="spellStart"/>
+      <w:r>
+        <w:t>ctx:transportClient</w:t>
+      </w:r>
+      <w:proofErr w:type="spellEnd"/>
+      <w:r>
+        <w:t>/</w:t>
+      </w:r>
+      <w:proofErr w:type="spellStart"/>
+      <w:r>
+        <w:t>ctx:username</w:t>
+      </w:r>
+      <w:proofErr w:type="spellEnd"/>
+    </w:p>
+    <w:p>
+      <w:r>
+        <w:t>You can confirm several things during testing:</w:t>
+      </w:r>
+    </w:p>
+    <w:p>
+      <w:pPr>
+        <w:pStyle w:val="ListParagraph"/>
+        <w:numPr>
+          <w:ilvl w:val="0"/>
+          <w:numId w:val="1"/>
+        </w:numPr>
+      </w:pPr>
+      <w:r>
+        <w:t xml:space="preserve">Try to request a token for a user not in the </w:t>
+      </w:r>
+      <w:proofErr w:type="spellStart"/>
+      <w:r>
+        <w:t>tokenusers</w:t>
+      </w:r>
+      <w:proofErr w:type="spellEnd"/>
+      <w:r>
+        <w:t xml:space="preserve"> group. The </w:t>
+      </w:r>
+      <w:proofErr w:type="spellStart"/>
+      <w:r>
+        <w:t>tokenservice</w:t>
+      </w:r>
+      <w:proofErr w:type="spellEnd"/>
+      <w:r>
+        <w:t xml:space="preserve"> should not generate a token for such a user.</w:t>
+      </w:r>
+    </w:p>
+    <w:p>
+      <w:pPr>
+        <w:pStyle w:val="ListParagraph"/>
+        <w:numPr>
+          <w:ilvl w:val="0"/>
+          <w:numId w:val="1"/>
+        </w:numPr>
+      </w:pPr>
+      <w:r>
+        <w:t>Try to use a token of a user which is not in a role specified as configuration parameter of the custom policy. The reply should indicate Unauthorized. HTTP status code 401</w:t>
+      </w:r>
+    </w:p>
+    <w:p>
+      <w:pPr>
+        <w:pStyle w:val="ListParagraph"/>
+        <w:numPr>
+          <w:ilvl w:val="0"/>
+          <w:numId w:val="1"/>
+        </w:numPr>
+      </w:pPr>
+      <w:r>
+        <w:t>Try specifying several principles and a user having for example only the last one. The user should be able to access the service with the token.</w:t>
+      </w:r>
+    </w:p>
+    <w:p>
+      <w:pPr>
+        <w:pStyle w:val="ListParagraph"/>
+        <w:numPr>
+          <w:ilvl w:val="0"/>
+          <w:numId w:val="1"/>
+        </w:numPr>
+      </w:pPr>
+      <w:r>
+        <w:t>Try to manipulate the token. E.g. decode the body, replace the subject, encode the body. The JWT token validation should fail.</w:t>
+      </w:r>
+    </w:p>
+    <w:p>
+      <w:pPr>
+        <w:pStyle w:val="Heading1"/>
+      </w:pPr>
+      <w:bookmarkStart w:id="15" w:name="_Toc528332664"/>
+      <w:r>
+        <w:t>Good to know</w:t>
+      </w:r>
+      <w:bookmarkEnd w:id="15"/>
+    </w:p>
+    <w:p>
+      <w:pPr>
+        <w:pStyle w:val="Heading2"/>
+      </w:pPr>
+      <w:bookmarkStart w:id="16" w:name="_Toc528332665"/>
+      <w:r>
+        <w:t>Additional logging</w:t>
+      </w:r>
+      <w:bookmarkEnd w:id="16"/>
+    </w:p>
+    <w:p>
+      <w:r>
+        <w:t xml:space="preserve">The OAuth2 token service and custom OWSM policy both use the ADF logger. Log messages will appear in the </w:t>
+      </w:r>
+      <w:proofErr w:type="gramStart"/>
+      <w:r>
+        <w:t>servers</w:t>
+      </w:r>
+      <w:proofErr w:type="gramEnd"/>
+      <w:r>
+        <w:t xml:space="preserve"> diagnostics log files. You can increase the log level using the normal EM log configuration settings:</w:t>
+      </w:r>
+    </w:p>
+    <w:p>
+      <w:r>
         <w:rPr>
           <w:noProof/>
         </w:rPr>
         <w:lastRenderedPageBreak/>
         <w:drawing>
-          <wp:inline distT="0" distB="0" distL="0" distR="0" wp14:anchorId="1945B678" wp14:editId="50A4AAF6">
-            <wp:extent cx="5731510" cy="6065520"/>
-            <wp:effectExtent l="0" t="0" r="2540" b="0"/>
-            <wp:docPr id="50" name="Picture 50"/>
+          <wp:inline distT="0" distB="0" distL="0" distR="0" wp14:anchorId="24DFE117" wp14:editId="267E88D3">
+            <wp:extent cx="5544324" cy="7306695"/>
+            <wp:effectExtent l="0" t="0" r="0" b="8890"/>
+            <wp:docPr id="49" name="Picture 49"/>
             <wp:cNvGraphicFramePr>
               <a:graphicFrameLocks xmlns:a="http://schemas.openxmlformats.org/drawingml/2006/main" noChangeAspect="1"/>
             </wp:cNvGraphicFramePr>
@@ -4975,6 +5430,49 @@
                   <pic:spPr>
                     <a:xfrm>
                       <a:off x="0" y="0"/>
+                      <a:ext cx="5544324" cy="7306695"/>
+                    </a:xfrm>
+                    <a:prstGeom prst="rect">
+                      <a:avLst/>
+                    </a:prstGeom>
+                  </pic:spPr>
+                </pic:pic>
+              </a:graphicData>
+            </a:graphic>
+          </wp:inline>
+        </w:drawing>
+      </w:r>
+    </w:p>
+    <w:p>
+      <w:r>
+        <w:rPr>
+          <w:noProof/>
+        </w:rPr>
+        <w:lastRenderedPageBreak/>
+        <w:drawing>
+          <wp:inline distT="0" distB="0" distL="0" distR="0" wp14:anchorId="1945B678" wp14:editId="50A4AAF6">
+            <wp:extent cx="5731510" cy="6065520"/>
+            <wp:effectExtent l="0" t="0" r="2540" b="0"/>
+            <wp:docPr id="50" name="Picture 50"/>
+            <wp:cNvGraphicFramePr>
+              <a:graphicFrameLocks xmlns:a="http://schemas.openxmlformats.org/drawingml/2006/main" noChangeAspect="1"/>
+            </wp:cNvGraphicFramePr>
+            <a:graphic xmlns:a="http://schemas.openxmlformats.org/drawingml/2006/main">
+              <a:graphicData uri="http://schemas.openxmlformats.org/drawingml/2006/picture">
+                <pic:pic xmlns:pic="http://schemas.openxmlformats.org/drawingml/2006/picture">
+                  <pic:nvPicPr>
+                    <pic:cNvPr id="1" name=""/>
+                    <pic:cNvPicPr/>
+                  </pic:nvPicPr>
+                  <pic:blipFill>
+                    <a:blip r:embed="rId63"/>
+                    <a:stretch>
+                      <a:fillRect/>
+                    </a:stretch>
+                  </pic:blipFill>
+                  <pic:spPr>
+                    <a:xfrm>
+                      <a:off x="0" y="0"/>
                       <a:ext cx="5731510" cy="6065520"/>
                     </a:xfrm>
                     <a:prstGeom prst="rect">
@@ -4994,9 +5492,14 @@
       </w:pPr>
       <w:bookmarkStart w:id="17" w:name="_Toc528332666"/>
       <w:r>
-        <w:t>Which setting is located where</w:t>
+        <w:t xml:space="preserve">Which setting is located </w:t>
+      </w:r>
+      <w:proofErr w:type="gramStart"/>
+      <w:r>
+        <w:t>where</w:t>
       </w:r>
       <w:bookmarkEnd w:id="17"/>
+      <w:proofErr w:type="gramEnd"/>
     </w:p>
     <w:p>
       <w:pPr>
@@ -5029,34 +5532,78 @@
       <w:r>
         <w:t xml:space="preserve">Stripe </w:t>
       </w:r>
+      <w:proofErr w:type="spellStart"/>
       <w:r>
         <w:t>owsm</w:t>
       </w:r>
-      <w:r>
-        <w:t xml:space="preserve"> with keystore </w:t>
-      </w:r>
-      <w:r>
-        <w:t xml:space="preserve">keystore are used by default by the predefined OWSM policies </w:t>
-      </w:r>
-      <w:r>
-        <w:t xml:space="preserve">oracle/http_jwt_token_over_ssl_service_policy </w:t>
+      <w:proofErr w:type="spellEnd"/>
+      <w:r>
+        <w:t xml:space="preserve"> with </w:t>
+      </w:r>
+      <w:proofErr w:type="spellStart"/>
+      <w:r>
+        <w:t>keystore</w:t>
+      </w:r>
+      <w:proofErr w:type="spellEnd"/>
+      <w:r>
+        <w:t xml:space="preserve"> </w:t>
+      </w:r>
+      <w:proofErr w:type="spellStart"/>
+      <w:r>
+        <w:t>keystore</w:t>
+      </w:r>
+      <w:proofErr w:type="spellEnd"/>
+      <w:r>
+        <w:t xml:space="preserve"> are used by default by the predefined OWSM policies </w:t>
+      </w:r>
+      <w:r>
+        <w:t>oracle/</w:t>
+      </w:r>
+      <w:proofErr w:type="spellStart"/>
+      <w:r>
+        <w:t>http_jwt_token_over_ssl_service_policy</w:t>
+      </w:r>
+      <w:proofErr w:type="spellEnd"/>
+      <w:r>
+        <w:t xml:space="preserve"> </w:t>
       </w:r>
       <w:r>
         <w:t>and</w:t>
       </w:r>
       <w:r>
-        <w:t xml:space="preserve"> oracle/http_jwt_token_service_policy</w:t>
-      </w:r>
+        <w:t xml:space="preserve"> oracle/</w:t>
+      </w:r>
+      <w:proofErr w:type="spellStart"/>
+      <w:r>
+        <w:t>http_jwt_token_service_policy</w:t>
+      </w:r>
+      <w:proofErr w:type="spellEnd"/>
       <w:r>
         <w:t>. Should you wish to change them, you need to override the policy configuration</w:t>
       </w:r>
       <w:r>
-        <w:t xml:space="preserve"> and define credential store framework entries. Mind that the meaning of the parameters and credential store framework entries differ for KSS and JKS keystores.</w:t>
-      </w:r>
-      <w:r>
-        <w:t xml:space="preserve"> OWSM does not support KSS keystores with passwords. Detail on how to do the is out of scope for this manual. See for more information: </w:t>
-      </w:r>
-      <w:hyperlink r:id="rId63" w:history="1">
+        <w:t xml:space="preserve"> and define credential store framework entries. Mind that the meaning of the parameters and credential store framework entries differ for KSS and JKS </w:t>
+      </w:r>
+      <w:proofErr w:type="spellStart"/>
+      <w:r>
+        <w:t>keystores</w:t>
+      </w:r>
+      <w:proofErr w:type="spellEnd"/>
+      <w:r>
+        <w:t>.</w:t>
+      </w:r>
+      <w:r>
+        <w:t xml:space="preserve"> OWSM does not support KSS </w:t>
+      </w:r>
+      <w:proofErr w:type="spellStart"/>
+      <w:r>
+        <w:t>keystores</w:t>
+      </w:r>
+      <w:proofErr w:type="spellEnd"/>
+      <w:r>
+        <w:t xml:space="preserve"> with passwords. Detail on how to do the is out of scope for this manual. See for more information: </w:t>
+      </w:r>
+      <w:hyperlink r:id="rId64" w:history="1">
         <w:r>
           <w:rPr>
             <w:rStyle w:val="Hyperlink"/>
@@ -5071,7 +5618,15 @@
     <w:p>
       <w:r>
         <w:lastRenderedPageBreak/>
-        <w:t>The key alias is also the kid in the header of the JWT token and will be used by the party validating the token to obtain the public key in order to use it to verify the signature.</w:t>
+        <w:t xml:space="preserve">The key alias is also the kid in the header of the JWT token and will be used by the party validating the token to obtain the public key </w:t>
+      </w:r>
+      <w:proofErr w:type="gramStart"/>
+      <w:r>
+        <w:t>in order to</w:t>
+      </w:r>
+      <w:proofErr w:type="gramEnd"/>
+      <w:r>
+        <w:t xml:space="preserve"> use it to verify the signature.</w:t>
       </w:r>
     </w:p>
     <w:p>
@@ -5088,9 +5643,14 @@
         <w:t>W</w:t>
       </w:r>
       <w:r>
-        <w:t>ho can access the token service</w:t>
+        <w:t xml:space="preserve">ho can access the token </w:t>
+      </w:r>
+      <w:proofErr w:type="gramStart"/>
+      <w:r>
+        <w:t>service</w:t>
       </w:r>
       <w:bookmarkEnd w:id="19"/>
+      <w:proofErr w:type="gramEnd"/>
     </w:p>
     <w:p>
       <w:r>
@@ -5135,7 +5695,23 @@
         </w:numPr>
       </w:pPr>
       <w:r>
-        <w:t>Someone in the security role tokenusers is allowed to access the service</w:t>
+        <w:t xml:space="preserve">Someone in the security role </w:t>
+      </w:r>
+      <w:proofErr w:type="spellStart"/>
+      <w:r>
+        <w:t>tokenusers</w:t>
+      </w:r>
+      <w:proofErr w:type="spellEnd"/>
+      <w:r>
+        <w:t xml:space="preserve"> </w:t>
+      </w:r>
+      <w:proofErr w:type="gramStart"/>
+      <w:r>
+        <w:t>is allowed to</w:t>
+      </w:r>
+      <w:proofErr w:type="gramEnd"/>
+      <w:r>
+        <w:t xml:space="preserve"> access the service</w:t>
       </w:r>
     </w:p>
     <w:p>
@@ -5152,7 +5728,23 @@
         </w:numPr>
       </w:pPr>
       <w:r>
-        <w:t>The security role tokenusers maps to the WebLogic principle tokenusers. This is the name of a group defined in the WebLogic security realm.</w:t>
+        <w:t xml:space="preserve">The security role </w:t>
+      </w:r>
+      <w:proofErr w:type="spellStart"/>
+      <w:r>
+        <w:t>tokenusers</w:t>
+      </w:r>
+      <w:proofErr w:type="spellEnd"/>
+      <w:r>
+        <w:t xml:space="preserve"> maps to the WebLogic principle </w:t>
+      </w:r>
+      <w:proofErr w:type="spellStart"/>
+      <w:r>
+        <w:t>tokenusers</w:t>
+      </w:r>
+      <w:proofErr w:type="spellEnd"/>
+      <w:r>
+        <w:t>. This is the name of a group defined in the WebLogic security realm.</w:t>
       </w:r>
     </w:p>
     <w:p>
@@ -5180,8 +5772,13 @@
     </w:p>
     <w:p>
       <w:r>
-        <w:t>A JAR file</w:t>
-      </w:r>
+        <w:t xml:space="preserve">A JAR </w:t>
+      </w:r>
+      <w:proofErr w:type="gramStart"/>
+      <w:r>
+        <w:t>file</w:t>
+      </w:r>
+      <w:proofErr w:type="gramEnd"/>
     </w:p>
     <w:p>
       <w:pPr>
@@ -5215,9 +5812,11 @@
       <w:r>
         <w:t xml:space="preserve"> file. This file indicates which class is implementing the policy. Important part of this file is the reference to </w:t>
       </w:r>
+      <w:proofErr w:type="spellStart"/>
       <w:r>
         <w:t>restUserAssertion</w:t>
       </w:r>
+      <w:proofErr w:type="spellEnd"/>
       <w:r>
         <w:t>. This maps to an entry in the file below</w:t>
       </w:r>
@@ -5270,7 +5869,15 @@
     </w:p>
     <w:p>
       <w:r>
-        <w:t>The policy description file contains an element which maps to the entry in the policy-config.xml file. Also the ZIP file has a structure which is in line with the name and Id of the policy. It is like;</w:t>
+        <w:t xml:space="preserve">The policy description file contains an element which maps to the entry in the policy-config.xml file. </w:t>
+      </w:r>
+      <w:proofErr w:type="gramStart"/>
+      <w:r>
+        <w:t>Also</w:t>
+      </w:r>
+      <w:proofErr w:type="gramEnd"/>
+      <w:r>
+        <w:t xml:space="preserve"> the ZIP file has a structure which is in line with the name and Id of the policy. It is like;</w:t>
       </w:r>
     </w:p>
     <w:p>
@@ -5284,64 +5891,6 @@
             <wp:extent cx="5182323" cy="2305372"/>
             <wp:effectExtent l="0" t="0" r="0" b="0"/>
             <wp:docPr id="52" name="Picture 52"/>
-            <wp:cNvGraphicFramePr>
-              <a:graphicFrameLocks xmlns:a="http://schemas.openxmlformats.org/drawingml/2006/main" noChangeAspect="1"/>
-            </wp:cNvGraphicFramePr>
-            <a:graphic xmlns:a="http://schemas.openxmlformats.org/drawingml/2006/main">
-              <a:graphicData uri="http://schemas.openxmlformats.org/drawingml/2006/picture">
-                <pic:pic xmlns:pic="http://schemas.openxmlformats.org/drawingml/2006/picture">
-                  <pic:nvPicPr>
-                    <pic:cNvPr id="1" name=""/>
-                    <pic:cNvPicPr/>
-                  </pic:nvPicPr>
-                  <pic:blipFill>
-                    <a:blip r:embed="rId64"/>
-                    <a:stretch>
-                      <a:fillRect/>
-                    </a:stretch>
-                  </pic:blipFill>
-                  <pic:spPr>
-                    <a:xfrm>
-                      <a:off x="0" y="0"/>
-                      <a:ext cx="5182323" cy="2305372"/>
-                    </a:xfrm>
-                    <a:prstGeom prst="rect">
-                      <a:avLst/>
-                    </a:prstGeom>
-                  </pic:spPr>
-                </pic:pic>
-              </a:graphicData>
-            </a:graphic>
-          </wp:inline>
-        </w:drawing>
-      </w:r>
-    </w:p>
-    <w:p>
-      <w:r>
-        <w:t>Thus the name of the policy is CUSTOM/rest_user_assertion_policy</w:t>
-      </w:r>
-    </w:p>
-    <w:p>
-      <w:r>
-        <w:t xml:space="preserve">This name is also part of the contents of the rest_user_assertion_policy file. You can also see there is again a reference to the implementation class and the </w:t>
-      </w:r>
-      <w:r>
-        <w:t>restUserAssertion</w:t>
-      </w:r>
-      <w:r>
-        <w:t xml:space="preserve"> element which is in the policy-config.xml file is also there. The capabilities of the policy are mentioned in the restUserAssertion attributes.</w:t>
-      </w:r>
-    </w:p>
-    <w:p>
-      <w:r>
-        <w:rPr>
-          <w:noProof/>
-        </w:rPr>
-        <w:drawing>
-          <wp:inline distT="0" distB="0" distL="0" distR="0" wp14:anchorId="567F228D" wp14:editId="34FB0626">
-            <wp:extent cx="5731510" cy="2922905"/>
-            <wp:effectExtent l="0" t="0" r="2540" b="0"/>
-            <wp:docPr id="53" name="Picture 53"/>
             <wp:cNvGraphicFramePr>
               <a:graphicFrameLocks xmlns:a="http://schemas.openxmlformats.org/drawingml/2006/main" noChangeAspect="1"/>
             </wp:cNvGraphicFramePr>
@@ -5361,6 +5910,92 @@
                   <pic:spPr>
                     <a:xfrm>
                       <a:off x="0" y="0"/>
+                      <a:ext cx="5182323" cy="2305372"/>
+                    </a:xfrm>
+                    <a:prstGeom prst="rect">
+                      <a:avLst/>
+                    </a:prstGeom>
+                  </pic:spPr>
+                </pic:pic>
+              </a:graphicData>
+            </a:graphic>
+          </wp:inline>
+        </w:drawing>
+      </w:r>
+    </w:p>
+    <w:p>
+      <w:proofErr w:type="gramStart"/>
+      <w:r>
+        <w:t>Thus</w:t>
+      </w:r>
+      <w:proofErr w:type="gramEnd"/>
+      <w:r>
+        <w:t xml:space="preserve"> the name of the policy is CUSTOM/</w:t>
+      </w:r>
+      <w:proofErr w:type="spellStart"/>
+      <w:r>
+        <w:t>rest_user_assertion_policy</w:t>
+      </w:r>
+      <w:proofErr w:type="spellEnd"/>
+    </w:p>
+    <w:p>
+      <w:r>
+        <w:t xml:space="preserve">This name is also part of the contents of the </w:t>
+      </w:r>
+      <w:proofErr w:type="spellStart"/>
+      <w:r>
+        <w:t>rest_user_assertion_policy</w:t>
+      </w:r>
+      <w:proofErr w:type="spellEnd"/>
+      <w:r>
+        <w:t xml:space="preserve"> file. You can also see there is again a reference to the implementation class and the </w:t>
+      </w:r>
+      <w:proofErr w:type="spellStart"/>
+      <w:r>
+        <w:t>restUserAssertion</w:t>
+      </w:r>
+      <w:proofErr w:type="spellEnd"/>
+      <w:r>
+        <w:t xml:space="preserve"> element which is in the policy-config.xml file is also there. The capabilities of the policy are mentioned in the </w:t>
+      </w:r>
+      <w:proofErr w:type="spellStart"/>
+      <w:r>
+        <w:t>restUserAssertion</w:t>
+      </w:r>
+      <w:proofErr w:type="spellEnd"/>
+      <w:r>
+        <w:t xml:space="preserve"> attributes.</w:t>
+      </w:r>
+    </w:p>
+    <w:p>
+      <w:r>
+        <w:rPr>
+          <w:noProof/>
+        </w:rPr>
+        <w:drawing>
+          <wp:inline distT="0" distB="0" distL="0" distR="0" wp14:anchorId="567F228D" wp14:editId="34FB0626">
+            <wp:extent cx="5731510" cy="2922905"/>
+            <wp:effectExtent l="0" t="0" r="2540" b="0"/>
+            <wp:docPr id="53" name="Picture 53"/>
+            <wp:cNvGraphicFramePr>
+              <a:graphicFrameLocks xmlns:a="http://schemas.openxmlformats.org/drawingml/2006/main" noChangeAspect="1"/>
+            </wp:cNvGraphicFramePr>
+            <a:graphic xmlns:a="http://schemas.openxmlformats.org/drawingml/2006/main">
+              <a:graphicData uri="http://schemas.openxmlformats.org/drawingml/2006/picture">
+                <pic:pic xmlns:pic="http://schemas.openxmlformats.org/drawingml/2006/picture">
+                  <pic:nvPicPr>
+                    <pic:cNvPr id="1" name=""/>
+                    <pic:cNvPicPr/>
+                  </pic:nvPicPr>
+                  <pic:blipFill>
+                    <a:blip r:embed="rId66"/>
+                    <a:stretch>
+                      <a:fillRect/>
+                    </a:stretch>
+                  </pic:blipFill>
+                  <pic:spPr>
+                    <a:xfrm>
+                      <a:off x="0" y="0"/>
                       <a:ext cx="5731510" cy="2922905"/>
                     </a:xfrm>
                     <a:prstGeom prst="rect">
@@ -5401,7 +6036,7 @@
                     <pic:cNvPicPr/>
                   </pic:nvPicPr>
                   <pic:blipFill>
-                    <a:blip r:embed="rId66"/>
+                    <a:blip r:embed="rId67"/>
                     <a:stretch>
                       <a:fillRect/>
                     </a:stretch>
@@ -7064,7 +7699,7 @@
 </file>
 
 <file path=customXml/itemProps1.xml><?xml version="1.0" encoding="utf-8"?>
-<ds:datastoreItem xmlns:ds="http://schemas.openxmlformats.org/officeDocument/2006/customXml" ds:itemID="{481E338C-A31B-4A4F-9C8F-2F40D3E6AB78}">
+<ds:datastoreItem xmlns:ds="http://schemas.openxmlformats.org/officeDocument/2006/customXml" ds:itemID="{11C088B5-2837-4452-893B-1BFD534BCD92}">
   <ds:schemaRefs>
     <ds:schemaRef ds:uri="http://schemas.openxmlformats.org/officeDocument/2006/bibliography"/>
   </ds:schemaRefs>

</xml_diff>